<commit_message>
Se terminó el documento de word
</commit_message>
<xml_diff>
--- a/DocumentoWord/VanguardBank.docx
+++ b/DocumentoWord/VanguardBank.docx
@@ -220,8 +220,36 @@
           <w:sz w:val="24"/>
           <w:szCs w:val="24"/>
         </w:rPr>
-        <w:t>Luis Rodrigo Vaquin</w:t>
+        <w:t xml:space="preserve">Luis Rodrigo </w:t>
       </w:r>
+      <w:proofErr w:type="spellStart"/>
+      <w:r>
+        <w:rPr>
+          <w:rFonts w:ascii="Arial" w:hAnsi="Arial" w:cs="Arial"/>
+          <w:sz w:val="24"/>
+          <w:szCs w:val="24"/>
+        </w:rPr>
+        <w:t>Vaquin</w:t>
+      </w:r>
+      <w:proofErr w:type="spellEnd"/>
+      <w:r>
+        <w:rPr>
+          <w:rFonts w:ascii="Arial" w:hAnsi="Arial" w:cs="Arial"/>
+          <w:sz w:val="24"/>
+          <w:szCs w:val="24"/>
+        </w:rPr>
+        <w:t xml:space="preserve"> </w:t>
+      </w:r>
+      <w:proofErr w:type="spellStart"/>
+      <w:r>
+        <w:rPr>
+          <w:rFonts w:ascii="Arial" w:hAnsi="Arial" w:cs="Arial"/>
+          <w:sz w:val="24"/>
+          <w:szCs w:val="24"/>
+        </w:rPr>
+        <w:t>Bacajol</w:t>
+      </w:r>
+      <w:proofErr w:type="spellEnd"/>
     </w:p>
     <w:p>
       <w:pPr>
@@ -246,6 +274,14 @@
         </w:rPr>
         <w:t>Mateo Valladares</w:t>
       </w:r>
+      <w:r>
+        <w:rPr>
+          <w:rFonts w:ascii="Arial" w:hAnsi="Arial" w:cs="Arial"/>
+          <w:sz w:val="24"/>
+          <w:szCs w:val="24"/>
+        </w:rPr>
+        <w:t xml:space="preserve"> Menchu</w:t>
+      </w:r>
     </w:p>
     <w:p>
       <w:pPr>
@@ -270,6 +306,14 @@
         </w:rPr>
         <w:t>Juan David Sandoval</w:t>
       </w:r>
+      <w:r>
+        <w:rPr>
+          <w:rFonts w:ascii="Arial" w:hAnsi="Arial" w:cs="Arial"/>
+          <w:sz w:val="24"/>
+          <w:szCs w:val="24"/>
+        </w:rPr>
+        <w:t xml:space="preserve"> López</w:t>
+      </w:r>
     </w:p>
     <w:p>
       <w:pPr>
@@ -340,7 +384,25 @@
           <w:sz w:val="24"/>
           <w:szCs w:val="24"/>
         </w:rPr>
-        <w:t>Mario David Suyen</w:t>
+        <w:t xml:space="preserve">Mario David </w:t>
+      </w:r>
+      <w:proofErr w:type="spellStart"/>
+      <w:r>
+        <w:rPr>
+          <w:rFonts w:ascii="Arial" w:hAnsi="Arial" w:cs="Arial"/>
+          <w:sz w:val="24"/>
+          <w:szCs w:val="24"/>
+        </w:rPr>
+        <w:t>Suyen</w:t>
+      </w:r>
+      <w:proofErr w:type="spellEnd"/>
+      <w:r>
+        <w:rPr>
+          <w:rFonts w:ascii="Arial" w:hAnsi="Arial" w:cs="Arial"/>
+          <w:sz w:val="24"/>
+          <w:szCs w:val="24"/>
+        </w:rPr>
+        <w:t xml:space="preserve"> Girón</w:t>
       </w:r>
     </w:p>
     <w:p>
@@ -357,25 +419,6 @@
           <w:sz w:val="24"/>
           <w:szCs w:val="24"/>
         </w:rPr>
-      </w:pPr>
-      <w:r>
-        <w:rPr>
-          <w:rFonts w:ascii="Arial" w:hAnsi="Arial" w:cs="Arial"/>
-          <w:sz w:val="24"/>
-          <w:szCs w:val="24"/>
-        </w:rPr>
-        <w:t>Esteban Gómez</w:t>
-      </w:r>
-    </w:p>
-    <w:p>
-      <w:pPr>
-        <w:spacing w:line="360" w:lineRule="auto"/>
-        <w:jc w:val="both"/>
-        <w:rPr>
-          <w:rFonts w:ascii="Arial" w:hAnsi="Arial" w:cs="Arial"/>
-          <w:sz w:val="24"/>
-          <w:szCs w:val="24"/>
-        </w:rPr>
         <w:sectPr>
           <w:pgSz w:w="12240" w:h="15840"/>
           <w:pgMar w:top="1417" w:right="1701" w:bottom="1417" w:left="1701" w:header="708" w:footer="708" w:gutter="0"/>
@@ -383,36 +426,58 @@
           <w:docGrid w:linePitch="360"/>
         </w:sectPr>
       </w:pPr>
+      <w:r>
+        <w:rPr>
+          <w:rFonts w:ascii="Arial" w:hAnsi="Arial" w:cs="Arial"/>
+          <w:sz w:val="24"/>
+          <w:szCs w:val="24"/>
+        </w:rPr>
+        <w:t>Esteban Gómez</w:t>
+      </w:r>
+      <w:r>
+        <w:rPr>
+          <w:rFonts w:ascii="Arial" w:hAnsi="Arial" w:cs="Arial"/>
+          <w:sz w:val="24"/>
+          <w:szCs w:val="24"/>
+        </w:rPr>
+        <w:t xml:space="preserve"> Loaiza</w:t>
+      </w:r>
     </w:p>
     <w:tbl>
       <w:tblPr>
-        <w:tblStyle w:val="Tablaconcuadrcula"/>
-        <w:tblW w:w="0" w:type="auto"/>
+        <w:tblStyle w:val="Tablaconcuadrcula5oscura-nfasis6"/>
+        <w:tblW w:w="9493" w:type="dxa"/>
         <w:tblLook w:val="04A0" w:firstRow="1" w:lastRow="0" w:firstColumn="1" w:lastColumn="0" w:noHBand="0" w:noVBand="1"/>
       </w:tblPr>
       <w:tblGrid>
-        <w:gridCol w:w="3539"/>
-        <w:gridCol w:w="2410"/>
-        <w:gridCol w:w="2879"/>
+        <w:gridCol w:w="2830"/>
+        <w:gridCol w:w="1276"/>
+        <w:gridCol w:w="5387"/>
       </w:tblGrid>
       <w:tr>
-        <w:tc>
-          <w:tcPr>
-            <w:tcW w:w="3539" w:type="dxa"/>
-          </w:tcPr>
-          <w:p>
-            <w:pPr>
-              <w:spacing w:line="360" w:lineRule="auto"/>
-              <w:jc w:val="both"/>
-              <w:rPr>
-                <w:rFonts w:ascii="Arial" w:hAnsi="Arial" w:cs="Arial"/>
-                <w:sz w:val="24"/>
-                <w:szCs w:val="24"/>
-              </w:rPr>
-            </w:pPr>
-            <w:r>
-              <w:rPr>
-                <w:rFonts w:ascii="Arial" w:hAnsi="Arial" w:cs="Arial"/>
+        <w:trPr>
+          <w:cnfStyle w:val="100000000000" w:firstRow="1" w:lastRow="0" w:firstColumn="0" w:lastColumn="0" w:oddVBand="0" w:evenVBand="0" w:oddHBand="0" w:evenHBand="0" w:firstRowFirstColumn="0" w:firstRowLastColumn="0" w:lastRowFirstColumn="0" w:lastRowLastColumn="0"/>
+        </w:trPr>
+        <w:tc>
+          <w:tcPr>
+            <w:cnfStyle w:val="001000000000" w:firstRow="0" w:lastRow="0" w:firstColumn="1" w:lastColumn="0" w:oddVBand="0" w:evenVBand="0" w:oddHBand="0" w:evenHBand="0" w:firstRowFirstColumn="0" w:firstRowLastColumn="0" w:lastRowFirstColumn="0" w:lastRowLastColumn="0"/>
+            <w:tcW w:w="2830" w:type="dxa"/>
+          </w:tcPr>
+          <w:p>
+            <w:pPr>
+              <w:spacing w:line="360" w:lineRule="auto"/>
+              <w:jc w:val="both"/>
+              <w:rPr>
+                <w:rFonts w:ascii="Arial" w:hAnsi="Arial" w:cs="Arial"/>
+                <w:color w:val="auto"/>
+                <w:sz w:val="24"/>
+                <w:szCs w:val="24"/>
+              </w:rPr>
+            </w:pPr>
+            <w:r>
+              <w:rPr>
+                <w:rFonts w:ascii="Arial" w:hAnsi="Arial" w:cs="Arial"/>
+                <w:color w:val="auto"/>
                 <w:sz w:val="24"/>
                 <w:szCs w:val="24"/>
               </w:rPr>
@@ -423,21 +488,24 @@
         </w:tc>
         <w:tc>
           <w:tcPr>
-            <w:tcW w:w="2410" w:type="dxa"/>
-          </w:tcPr>
-          <w:p>
-            <w:pPr>
-              <w:spacing w:line="360" w:lineRule="auto"/>
-              <w:jc w:val="both"/>
-              <w:rPr>
-                <w:rFonts w:ascii="Arial" w:hAnsi="Arial" w:cs="Arial"/>
-                <w:sz w:val="24"/>
-                <w:szCs w:val="24"/>
-              </w:rPr>
-            </w:pPr>
-            <w:r>
-              <w:rPr>
-                <w:rFonts w:ascii="Arial" w:hAnsi="Arial" w:cs="Arial"/>
+            <w:tcW w:w="1276" w:type="dxa"/>
+          </w:tcPr>
+          <w:p>
+            <w:pPr>
+              <w:spacing w:line="360" w:lineRule="auto"/>
+              <w:jc w:val="both"/>
+              <w:cnfStyle w:val="100000000000" w:firstRow="1" w:lastRow="0" w:firstColumn="0" w:lastColumn="0" w:oddVBand="0" w:evenVBand="0" w:oddHBand="0" w:evenHBand="0" w:firstRowFirstColumn="0" w:firstRowLastColumn="0" w:lastRowFirstColumn="0" w:lastRowLastColumn="0"/>
+              <w:rPr>
+                <w:rFonts w:ascii="Arial" w:hAnsi="Arial" w:cs="Arial"/>
+                <w:color w:val="auto"/>
+                <w:sz w:val="24"/>
+                <w:szCs w:val="24"/>
+              </w:rPr>
+            </w:pPr>
+            <w:r>
+              <w:rPr>
+                <w:rFonts w:ascii="Arial" w:hAnsi="Arial" w:cs="Arial"/>
+                <w:color w:val="auto"/>
                 <w:sz w:val="24"/>
                 <w:szCs w:val="24"/>
               </w:rPr>
@@ -447,21 +515,24 @@
         </w:tc>
         <w:tc>
           <w:tcPr>
-            <w:tcW w:w="2879" w:type="dxa"/>
-          </w:tcPr>
-          <w:p>
-            <w:pPr>
-              <w:spacing w:line="360" w:lineRule="auto"/>
-              <w:jc w:val="both"/>
-              <w:rPr>
-                <w:rFonts w:ascii="Arial" w:hAnsi="Arial" w:cs="Arial"/>
-                <w:sz w:val="24"/>
-                <w:szCs w:val="24"/>
-              </w:rPr>
-            </w:pPr>
-            <w:r>
-              <w:rPr>
-                <w:rFonts w:ascii="Arial" w:hAnsi="Arial" w:cs="Arial"/>
+            <w:tcW w:w="5387" w:type="dxa"/>
+          </w:tcPr>
+          <w:p>
+            <w:pPr>
+              <w:spacing w:line="360" w:lineRule="auto"/>
+              <w:jc w:val="both"/>
+              <w:cnfStyle w:val="100000000000" w:firstRow="1" w:lastRow="0" w:firstColumn="0" w:lastColumn="0" w:oddVBand="0" w:evenVBand="0" w:oddHBand="0" w:evenHBand="0" w:firstRowFirstColumn="0" w:firstRowLastColumn="0" w:lastRowFirstColumn="0" w:lastRowLastColumn="0"/>
+              <w:rPr>
+                <w:rFonts w:ascii="Arial" w:hAnsi="Arial" w:cs="Arial"/>
+                <w:color w:val="auto"/>
+                <w:sz w:val="24"/>
+                <w:szCs w:val="24"/>
+              </w:rPr>
+            </w:pPr>
+            <w:r>
+              <w:rPr>
+                <w:rFonts w:ascii="Arial" w:hAnsi="Arial" w:cs="Arial"/>
+                <w:color w:val="auto"/>
                 <w:sz w:val="24"/>
                 <w:szCs w:val="24"/>
               </w:rPr>
@@ -471,23 +542,29 @@
         </w:tc>
       </w:tr>
       <w:tr>
-        <w:tc>
-          <w:tcPr>
-            <w:tcW w:w="3539" w:type="dxa"/>
-          </w:tcPr>
-          <w:p>
-            <w:pPr>
-              <w:spacing w:line="360" w:lineRule="auto"/>
-              <w:jc w:val="both"/>
-              <w:rPr>
-                <w:rFonts w:ascii="Arial" w:hAnsi="Arial" w:cs="Arial"/>
-                <w:sz w:val="24"/>
-                <w:szCs w:val="24"/>
-              </w:rPr>
-            </w:pPr>
-            <w:r>
-              <w:rPr>
-                <w:rFonts w:ascii="Arial" w:hAnsi="Arial" w:cs="Arial"/>
+        <w:trPr>
+          <w:cnfStyle w:val="000000100000" w:firstRow="0" w:lastRow="0" w:firstColumn="0" w:lastColumn="0" w:oddVBand="0" w:evenVBand="0" w:oddHBand="1" w:evenHBand="0" w:firstRowFirstColumn="0" w:firstRowLastColumn="0" w:lastRowFirstColumn="0" w:lastRowLastColumn="0"/>
+        </w:trPr>
+        <w:tc>
+          <w:tcPr>
+            <w:cnfStyle w:val="001000000000" w:firstRow="0" w:lastRow="0" w:firstColumn="1" w:lastColumn="0" w:oddVBand="0" w:evenVBand="0" w:oddHBand="0" w:evenHBand="0" w:firstRowFirstColumn="0" w:firstRowLastColumn="0" w:lastRowFirstColumn="0" w:lastRowLastColumn="0"/>
+            <w:tcW w:w="2830" w:type="dxa"/>
+          </w:tcPr>
+          <w:p>
+            <w:pPr>
+              <w:spacing w:line="360" w:lineRule="auto"/>
+              <w:jc w:val="both"/>
+              <w:rPr>
+                <w:rFonts w:ascii="Arial" w:hAnsi="Arial" w:cs="Arial"/>
+                <w:color w:val="auto"/>
+                <w:sz w:val="24"/>
+                <w:szCs w:val="24"/>
+              </w:rPr>
+            </w:pPr>
+            <w:r>
+              <w:rPr>
+                <w:rFonts w:ascii="Arial" w:hAnsi="Arial" w:cs="Arial"/>
+                <w:color w:val="auto"/>
                 <w:sz w:val="24"/>
                 <w:szCs w:val="24"/>
               </w:rPr>
@@ -497,12 +574,13 @@
         </w:tc>
         <w:tc>
           <w:tcPr>
-            <w:tcW w:w="2410" w:type="dxa"/>
-          </w:tcPr>
-          <w:p>
-            <w:pPr>
-              <w:spacing w:line="360" w:lineRule="auto"/>
-              <w:jc w:val="both"/>
+            <w:tcW w:w="1276" w:type="dxa"/>
+          </w:tcPr>
+          <w:p>
+            <w:pPr>
+              <w:spacing w:line="360" w:lineRule="auto"/>
+              <w:jc w:val="both"/>
+              <w:cnfStyle w:val="000000100000" w:firstRow="0" w:lastRow="0" w:firstColumn="0" w:lastColumn="0" w:oddVBand="0" w:evenVBand="0" w:oddHBand="1" w:evenHBand="0" w:firstRowFirstColumn="0" w:firstRowLastColumn="0" w:lastRowFirstColumn="0" w:lastRowLastColumn="0"/>
               <w:rPr>
                 <w:rFonts w:ascii="Arial" w:hAnsi="Arial" w:cs="Arial"/>
                 <w:sz w:val="24"/>
@@ -521,38 +599,205 @@
         </w:tc>
         <w:tc>
           <w:tcPr>
-            <w:tcW w:w="2879" w:type="dxa"/>
-          </w:tcPr>
-          <w:p>
-            <w:pPr>
-              <w:spacing w:line="360" w:lineRule="auto"/>
-              <w:jc w:val="both"/>
-              <w:rPr>
-                <w:rFonts w:ascii="Arial" w:hAnsi="Arial" w:cs="Arial"/>
-                <w:sz w:val="24"/>
-                <w:szCs w:val="24"/>
-              </w:rPr>
-            </w:pPr>
+            <w:tcW w:w="5387" w:type="dxa"/>
+          </w:tcPr>
+          <w:p>
+            <w:pPr>
+              <w:pStyle w:val="Prrafodelista"/>
+              <w:numPr>
+                <w:ilvl w:val="0"/>
+                <w:numId w:val="4"/>
+              </w:numPr>
+              <w:spacing w:line="360" w:lineRule="auto"/>
+              <w:jc w:val="both"/>
+              <w:cnfStyle w:val="000000100000" w:firstRow="0" w:lastRow="0" w:firstColumn="0" w:lastColumn="0" w:oddVBand="0" w:evenVBand="0" w:oddHBand="1" w:evenHBand="0" w:firstRowFirstColumn="0" w:firstRowLastColumn="0" w:lastRowFirstColumn="0" w:lastRowLastColumn="0"/>
+              <w:rPr>
+                <w:rFonts w:ascii="Arial" w:hAnsi="Arial" w:cs="Arial"/>
+                <w:sz w:val="24"/>
+                <w:szCs w:val="24"/>
+              </w:rPr>
+            </w:pPr>
+            <w:r>
+              <w:rPr>
+                <w:rFonts w:ascii="Arial" w:hAnsi="Arial" w:cs="Arial"/>
+                <w:sz w:val="24"/>
+                <w:szCs w:val="24"/>
+              </w:rPr>
+              <w:t>Crear documento base para base de datos.</w:t>
+            </w:r>
+          </w:p>
+          <w:p>
+            <w:pPr>
+              <w:pStyle w:val="Prrafodelista"/>
+              <w:numPr>
+                <w:ilvl w:val="0"/>
+                <w:numId w:val="4"/>
+              </w:numPr>
+              <w:spacing w:line="360" w:lineRule="auto"/>
+              <w:jc w:val="both"/>
+              <w:cnfStyle w:val="000000100000" w:firstRow="0" w:lastRow="0" w:firstColumn="0" w:lastColumn="0" w:oddVBand="0" w:evenVBand="0" w:oddHBand="1" w:evenHBand="0" w:firstRowFirstColumn="0" w:firstRowLastColumn="0" w:lastRowFirstColumn="0" w:lastRowLastColumn="0"/>
+              <w:rPr>
+                <w:rFonts w:ascii="Arial" w:hAnsi="Arial" w:cs="Arial"/>
+                <w:sz w:val="24"/>
+                <w:szCs w:val="24"/>
+              </w:rPr>
+            </w:pPr>
+            <w:r>
+              <w:rPr>
+                <w:rFonts w:ascii="Arial" w:hAnsi="Arial" w:cs="Arial"/>
+                <w:sz w:val="24"/>
+                <w:szCs w:val="24"/>
+              </w:rPr>
+              <w:t>Crear carpetas con su respectivo nombre para guardar los archivos.</w:t>
+            </w:r>
+          </w:p>
+          <w:p>
+            <w:pPr>
+              <w:pStyle w:val="Prrafodelista"/>
+              <w:numPr>
+                <w:ilvl w:val="0"/>
+                <w:numId w:val="4"/>
+              </w:numPr>
+              <w:spacing w:line="360" w:lineRule="auto"/>
+              <w:jc w:val="both"/>
+              <w:cnfStyle w:val="000000100000" w:firstRow="0" w:lastRow="0" w:firstColumn="0" w:lastColumn="0" w:oddVBand="0" w:evenVBand="0" w:oddHBand="1" w:evenHBand="0" w:firstRowFirstColumn="0" w:firstRowLastColumn="0" w:lastRowFirstColumn="0" w:lastRowLastColumn="0"/>
+              <w:rPr>
+                <w:rFonts w:ascii="Arial" w:hAnsi="Arial" w:cs="Arial"/>
+                <w:sz w:val="24"/>
+                <w:szCs w:val="24"/>
+              </w:rPr>
+            </w:pPr>
+            <w:r>
+              <w:rPr>
+                <w:rFonts w:ascii="Arial" w:hAnsi="Arial" w:cs="Arial"/>
+                <w:sz w:val="24"/>
+                <w:szCs w:val="24"/>
+              </w:rPr>
+              <w:t>Subir el archivo modelo entidad</w:t>
+            </w:r>
+          </w:p>
+          <w:p>
+            <w:pPr>
+              <w:pStyle w:val="Prrafodelista"/>
+              <w:numPr>
+                <w:ilvl w:val="0"/>
+                <w:numId w:val="4"/>
+              </w:numPr>
+              <w:spacing w:line="360" w:lineRule="auto"/>
+              <w:jc w:val="both"/>
+              <w:cnfStyle w:val="000000100000" w:firstRow="0" w:lastRow="0" w:firstColumn="0" w:lastColumn="0" w:oddVBand="0" w:evenVBand="0" w:oddHBand="1" w:evenHBand="0" w:firstRowFirstColumn="0" w:firstRowLastColumn="0" w:lastRowFirstColumn="0" w:lastRowLastColumn="0"/>
+              <w:rPr>
+                <w:rFonts w:ascii="Arial" w:hAnsi="Arial" w:cs="Arial"/>
+                <w:sz w:val="24"/>
+                <w:szCs w:val="24"/>
+              </w:rPr>
+            </w:pPr>
+            <w:r>
+              <w:rPr>
+                <w:rFonts w:ascii="Arial" w:hAnsi="Arial" w:cs="Arial"/>
+                <w:sz w:val="24"/>
+                <w:szCs w:val="24"/>
+              </w:rPr>
+              <w:t>Subir y crear el archivo Diagrama entidad-relación.</w:t>
+            </w:r>
+          </w:p>
+          <w:p>
+            <w:pPr>
+              <w:pStyle w:val="Prrafodelista"/>
+              <w:numPr>
+                <w:ilvl w:val="0"/>
+                <w:numId w:val="4"/>
+              </w:numPr>
+              <w:spacing w:line="360" w:lineRule="auto"/>
+              <w:jc w:val="both"/>
+              <w:cnfStyle w:val="000000100000" w:firstRow="0" w:lastRow="0" w:firstColumn="0" w:lastColumn="0" w:oddVBand="0" w:evenVBand="0" w:oddHBand="1" w:evenHBand="0" w:firstRowFirstColumn="0" w:firstRowLastColumn="0" w:lastRowFirstColumn="0" w:lastRowLastColumn="0"/>
+              <w:rPr>
+                <w:rFonts w:ascii="Arial" w:hAnsi="Arial" w:cs="Arial"/>
+                <w:sz w:val="24"/>
+                <w:szCs w:val="24"/>
+              </w:rPr>
+            </w:pPr>
+            <w:r>
+              <w:rPr>
+                <w:rFonts w:ascii="Arial" w:hAnsi="Arial" w:cs="Arial"/>
+                <w:sz w:val="24"/>
+                <w:szCs w:val="24"/>
+              </w:rPr>
+              <w:t>Subir y crear documento Word.</w:t>
+            </w:r>
+          </w:p>
+          <w:p>
+            <w:pPr>
+              <w:pStyle w:val="Prrafodelista"/>
+              <w:numPr>
+                <w:ilvl w:val="0"/>
+                <w:numId w:val="4"/>
+              </w:numPr>
+              <w:spacing w:line="360" w:lineRule="auto"/>
+              <w:jc w:val="both"/>
+              <w:cnfStyle w:val="000000100000" w:firstRow="0" w:lastRow="0" w:firstColumn="0" w:lastColumn="0" w:oddVBand="0" w:evenVBand="0" w:oddHBand="1" w:evenHBand="0" w:firstRowFirstColumn="0" w:firstRowLastColumn="0" w:lastRowFirstColumn="0" w:lastRowLastColumn="0"/>
+              <w:rPr>
+                <w:rFonts w:ascii="Arial" w:hAnsi="Arial" w:cs="Arial"/>
+                <w:sz w:val="24"/>
+                <w:szCs w:val="24"/>
+              </w:rPr>
+            </w:pPr>
+            <w:r>
+              <w:rPr>
+                <w:rFonts w:ascii="Arial" w:hAnsi="Arial" w:cs="Arial"/>
+                <w:sz w:val="24"/>
+                <w:szCs w:val="24"/>
+              </w:rPr>
+              <w:t>Asignar a los integrantes a Trello.</w:t>
+            </w:r>
+          </w:p>
+          <w:p>
+            <w:pPr>
+              <w:pStyle w:val="Prrafodelista"/>
+              <w:numPr>
+                <w:ilvl w:val="0"/>
+                <w:numId w:val="4"/>
+              </w:numPr>
+              <w:spacing w:line="360" w:lineRule="auto"/>
+              <w:jc w:val="both"/>
+              <w:cnfStyle w:val="000000100000" w:firstRow="0" w:lastRow="0" w:firstColumn="0" w:lastColumn="0" w:oddVBand="0" w:evenVBand="0" w:oddHBand="1" w:evenHBand="0" w:firstRowFirstColumn="0" w:firstRowLastColumn="0" w:lastRowFirstColumn="0" w:lastRowLastColumn="0"/>
+              <w:rPr>
+                <w:rFonts w:ascii="Arial" w:hAnsi="Arial" w:cs="Arial"/>
+                <w:sz w:val="24"/>
+                <w:szCs w:val="24"/>
+              </w:rPr>
+            </w:pPr>
+            <w:r>
+              <w:rPr>
+                <w:rFonts w:ascii="Arial" w:hAnsi="Arial" w:cs="Arial"/>
+                <w:sz w:val="24"/>
+                <w:szCs w:val="24"/>
+              </w:rPr>
+              <w:t>Asignar tareas a cada uno de los integrantes.</w:t>
+            </w:r>
           </w:p>
         </w:tc>
       </w:tr>
       <w:tr>
         <w:tc>
           <w:tcPr>
-            <w:tcW w:w="3539" w:type="dxa"/>
-          </w:tcPr>
-          <w:p>
-            <w:pPr>
-              <w:spacing w:line="360" w:lineRule="auto"/>
-              <w:rPr>
-                <w:rFonts w:ascii="Arial" w:hAnsi="Arial" w:cs="Arial"/>
-                <w:sz w:val="24"/>
-                <w:szCs w:val="24"/>
-              </w:rPr>
-            </w:pPr>
-            <w:r>
-              <w:rPr>
-                <w:rFonts w:ascii="Arial" w:hAnsi="Arial" w:cs="Arial"/>
+            <w:cnfStyle w:val="001000000000" w:firstRow="0" w:lastRow="0" w:firstColumn="1" w:lastColumn="0" w:oddVBand="0" w:evenVBand="0" w:oddHBand="0" w:evenHBand="0" w:firstRowFirstColumn="0" w:firstRowLastColumn="0" w:lastRowFirstColumn="0" w:lastRowLastColumn="0"/>
+            <w:tcW w:w="2830" w:type="dxa"/>
+          </w:tcPr>
+          <w:p>
+            <w:pPr>
+              <w:spacing w:line="360" w:lineRule="auto"/>
+              <w:rPr>
+                <w:rFonts w:ascii="Arial" w:hAnsi="Arial" w:cs="Arial"/>
+                <w:color w:val="auto"/>
+                <w:sz w:val="24"/>
+                <w:szCs w:val="24"/>
+              </w:rPr>
+            </w:pPr>
+            <w:r>
+              <w:rPr>
+                <w:rFonts w:ascii="Arial" w:hAnsi="Arial" w:cs="Arial"/>
+                <w:color w:val="auto"/>
                 <w:sz w:val="24"/>
                 <w:szCs w:val="24"/>
               </w:rPr>
@@ -562,12 +807,13 @@
         </w:tc>
         <w:tc>
           <w:tcPr>
-            <w:tcW w:w="2410" w:type="dxa"/>
-          </w:tcPr>
-          <w:p>
-            <w:pPr>
-              <w:spacing w:line="360" w:lineRule="auto"/>
-              <w:jc w:val="both"/>
+            <w:tcW w:w="1276" w:type="dxa"/>
+          </w:tcPr>
+          <w:p>
+            <w:pPr>
+              <w:spacing w:line="360" w:lineRule="auto"/>
+              <w:jc w:val="both"/>
+              <w:cnfStyle w:val="000000000000" w:firstRow="0" w:lastRow="0" w:firstColumn="0" w:lastColumn="0" w:oddVBand="0" w:evenVBand="0" w:oddHBand="0" w:evenHBand="0" w:firstRowFirstColumn="0" w:firstRowLastColumn="0" w:lastRowFirstColumn="0" w:lastRowLastColumn="0"/>
               <w:rPr>
                 <w:rFonts w:ascii="Arial" w:hAnsi="Arial" w:cs="Arial"/>
                 <w:sz w:val="24"/>
@@ -586,39 +832,59 @@
         </w:tc>
         <w:tc>
           <w:tcPr>
-            <w:tcW w:w="2879" w:type="dxa"/>
-          </w:tcPr>
-          <w:p>
-            <w:pPr>
-              <w:spacing w:line="360" w:lineRule="auto"/>
-              <w:jc w:val="both"/>
-              <w:rPr>
-                <w:rFonts w:ascii="Arial" w:hAnsi="Arial" w:cs="Arial"/>
-                <w:sz w:val="24"/>
-                <w:szCs w:val="24"/>
-              </w:rPr>
-            </w:pPr>
+            <w:tcW w:w="5387" w:type="dxa"/>
+          </w:tcPr>
+          <w:p>
+            <w:pPr>
+              <w:pStyle w:val="Prrafodelista"/>
+              <w:numPr>
+                <w:ilvl w:val="0"/>
+                <w:numId w:val="4"/>
+              </w:numPr>
+              <w:spacing w:line="360" w:lineRule="auto"/>
+              <w:jc w:val="both"/>
+              <w:cnfStyle w:val="000000000000" w:firstRow="0" w:lastRow="0" w:firstColumn="0" w:lastColumn="0" w:oddVBand="0" w:evenVBand="0" w:oddHBand="0" w:evenHBand="0" w:firstRowFirstColumn="0" w:firstRowLastColumn="0" w:lastRowFirstColumn="0" w:lastRowLastColumn="0"/>
+              <w:rPr>
+                <w:rFonts w:ascii="Arial" w:hAnsi="Arial" w:cs="Arial"/>
+                <w:sz w:val="24"/>
+                <w:szCs w:val="24"/>
+              </w:rPr>
+            </w:pPr>
+            <w:r>
+              <w:rPr>
+                <w:rFonts w:ascii="Arial" w:hAnsi="Arial" w:cs="Arial"/>
+                <w:sz w:val="24"/>
+                <w:szCs w:val="24"/>
+              </w:rPr>
+              <w:t>Crear la entidad empleados y Cuentas.</w:t>
+            </w:r>
           </w:p>
         </w:tc>
       </w:tr>
       <w:tr>
-        <w:tc>
-          <w:tcPr>
-            <w:tcW w:w="3539" w:type="dxa"/>
-          </w:tcPr>
-          <w:p>
-            <w:pPr>
-              <w:spacing w:line="360" w:lineRule="auto"/>
-              <w:jc w:val="both"/>
-              <w:rPr>
-                <w:rFonts w:ascii="Arial" w:hAnsi="Arial" w:cs="Arial"/>
-                <w:sz w:val="24"/>
-                <w:szCs w:val="24"/>
-              </w:rPr>
-            </w:pPr>
-            <w:r>
-              <w:rPr>
-                <w:rFonts w:ascii="Arial" w:hAnsi="Arial" w:cs="Arial"/>
+        <w:trPr>
+          <w:cnfStyle w:val="000000100000" w:firstRow="0" w:lastRow="0" w:firstColumn="0" w:lastColumn="0" w:oddVBand="0" w:evenVBand="0" w:oddHBand="1" w:evenHBand="0" w:firstRowFirstColumn="0" w:firstRowLastColumn="0" w:lastRowFirstColumn="0" w:lastRowLastColumn="0"/>
+        </w:trPr>
+        <w:tc>
+          <w:tcPr>
+            <w:cnfStyle w:val="001000000000" w:firstRow="0" w:lastRow="0" w:firstColumn="1" w:lastColumn="0" w:oddVBand="0" w:evenVBand="0" w:oddHBand="0" w:evenHBand="0" w:firstRowFirstColumn="0" w:firstRowLastColumn="0" w:lastRowFirstColumn="0" w:lastRowLastColumn="0"/>
+            <w:tcW w:w="2830" w:type="dxa"/>
+          </w:tcPr>
+          <w:p>
+            <w:pPr>
+              <w:spacing w:line="360" w:lineRule="auto"/>
+              <w:jc w:val="both"/>
+              <w:rPr>
+                <w:rFonts w:ascii="Arial" w:hAnsi="Arial" w:cs="Arial"/>
+                <w:color w:val="auto"/>
+                <w:sz w:val="24"/>
+                <w:szCs w:val="24"/>
+              </w:rPr>
+            </w:pPr>
+            <w:r>
+              <w:rPr>
+                <w:rFonts w:ascii="Arial" w:hAnsi="Arial" w:cs="Arial"/>
+                <w:color w:val="auto"/>
                 <w:sz w:val="24"/>
                 <w:szCs w:val="24"/>
               </w:rPr>
@@ -628,12 +894,13 @@
         </w:tc>
         <w:tc>
           <w:tcPr>
-            <w:tcW w:w="2410" w:type="dxa"/>
-          </w:tcPr>
-          <w:p>
-            <w:pPr>
-              <w:spacing w:line="360" w:lineRule="auto"/>
-              <w:jc w:val="both"/>
+            <w:tcW w:w="1276" w:type="dxa"/>
+          </w:tcPr>
+          <w:p>
+            <w:pPr>
+              <w:spacing w:line="360" w:lineRule="auto"/>
+              <w:jc w:val="both"/>
+              <w:cnfStyle w:val="000000100000" w:firstRow="0" w:lastRow="0" w:firstColumn="0" w:lastColumn="0" w:oddVBand="0" w:evenVBand="0" w:oddHBand="1" w:evenHBand="0" w:firstRowFirstColumn="0" w:firstRowLastColumn="0" w:lastRowFirstColumn="0" w:lastRowLastColumn="0"/>
               <w:rPr>
                 <w:rFonts w:ascii="Arial" w:hAnsi="Arial" w:cs="Arial"/>
                 <w:sz w:val="24"/>
@@ -652,39 +919,56 @@
         </w:tc>
         <w:tc>
           <w:tcPr>
-            <w:tcW w:w="2879" w:type="dxa"/>
-          </w:tcPr>
-          <w:p>
-            <w:pPr>
-              <w:spacing w:line="360" w:lineRule="auto"/>
-              <w:jc w:val="both"/>
-              <w:rPr>
-                <w:rFonts w:ascii="Arial" w:hAnsi="Arial" w:cs="Arial"/>
-                <w:sz w:val="24"/>
-                <w:szCs w:val="24"/>
-              </w:rPr>
-            </w:pPr>
+            <w:tcW w:w="5387" w:type="dxa"/>
+          </w:tcPr>
+          <w:p>
+            <w:pPr>
+              <w:pStyle w:val="Prrafodelista"/>
+              <w:numPr>
+                <w:ilvl w:val="0"/>
+                <w:numId w:val="4"/>
+              </w:numPr>
+              <w:spacing w:line="360" w:lineRule="auto"/>
+              <w:jc w:val="both"/>
+              <w:cnfStyle w:val="000000100000" w:firstRow="0" w:lastRow="0" w:firstColumn="0" w:lastColumn="0" w:oddVBand="0" w:evenVBand="0" w:oddHBand="1" w:evenHBand="0" w:firstRowFirstColumn="0" w:firstRowLastColumn="0" w:lastRowFirstColumn="0" w:lastRowLastColumn="0"/>
+              <w:rPr>
+                <w:rFonts w:ascii="Arial" w:hAnsi="Arial" w:cs="Arial"/>
+                <w:sz w:val="24"/>
+                <w:szCs w:val="24"/>
+              </w:rPr>
+            </w:pPr>
+            <w:r>
+              <w:rPr>
+                <w:rFonts w:ascii="Arial" w:hAnsi="Arial" w:cs="Arial"/>
+                <w:sz w:val="24"/>
+                <w:szCs w:val="24"/>
+              </w:rPr>
+              <w:t>Crear entidad Proveedores.</w:t>
+            </w:r>
           </w:p>
         </w:tc>
       </w:tr>
       <w:tr>
         <w:tc>
           <w:tcPr>
-            <w:tcW w:w="3539" w:type="dxa"/>
-          </w:tcPr>
-          <w:p>
-            <w:pPr>
-              <w:spacing w:line="360" w:lineRule="auto"/>
-              <w:jc w:val="both"/>
-              <w:rPr>
-                <w:rFonts w:ascii="Arial" w:hAnsi="Arial" w:cs="Arial"/>
-                <w:sz w:val="24"/>
-                <w:szCs w:val="24"/>
-              </w:rPr>
-            </w:pPr>
-            <w:r>
-              <w:rPr>
-                <w:rFonts w:ascii="Arial" w:hAnsi="Arial" w:cs="Arial"/>
+            <w:cnfStyle w:val="001000000000" w:firstRow="0" w:lastRow="0" w:firstColumn="1" w:lastColumn="0" w:oddVBand="0" w:evenVBand="0" w:oddHBand="0" w:evenHBand="0" w:firstRowFirstColumn="0" w:firstRowLastColumn="0" w:lastRowFirstColumn="0" w:lastRowLastColumn="0"/>
+            <w:tcW w:w="2830" w:type="dxa"/>
+          </w:tcPr>
+          <w:p>
+            <w:pPr>
+              <w:spacing w:line="360" w:lineRule="auto"/>
+              <w:jc w:val="both"/>
+              <w:rPr>
+                <w:rFonts w:ascii="Arial" w:hAnsi="Arial" w:cs="Arial"/>
+                <w:color w:val="auto"/>
+                <w:sz w:val="24"/>
+                <w:szCs w:val="24"/>
+              </w:rPr>
+            </w:pPr>
+            <w:r>
+              <w:rPr>
+                <w:rFonts w:ascii="Arial" w:hAnsi="Arial" w:cs="Arial"/>
+                <w:color w:val="auto"/>
                 <w:sz w:val="24"/>
                 <w:szCs w:val="24"/>
               </w:rPr>
@@ -694,12 +978,13 @@
         </w:tc>
         <w:tc>
           <w:tcPr>
-            <w:tcW w:w="2410" w:type="dxa"/>
-          </w:tcPr>
-          <w:p>
-            <w:pPr>
-              <w:spacing w:line="360" w:lineRule="auto"/>
-              <w:jc w:val="both"/>
+            <w:tcW w:w="1276" w:type="dxa"/>
+          </w:tcPr>
+          <w:p>
+            <w:pPr>
+              <w:spacing w:line="360" w:lineRule="auto"/>
+              <w:jc w:val="both"/>
+              <w:cnfStyle w:val="000000000000" w:firstRow="0" w:lastRow="0" w:firstColumn="0" w:lastColumn="0" w:oddVBand="0" w:evenVBand="0" w:oddHBand="0" w:evenHBand="0" w:firstRowFirstColumn="0" w:firstRowLastColumn="0" w:lastRowFirstColumn="0" w:lastRowLastColumn="0"/>
               <w:rPr>
                 <w:rFonts w:ascii="Arial" w:hAnsi="Arial" w:cs="Arial"/>
                 <w:sz w:val="24"/>
@@ -718,39 +1003,77 @@
         </w:tc>
         <w:tc>
           <w:tcPr>
-            <w:tcW w:w="2879" w:type="dxa"/>
-          </w:tcPr>
-          <w:p>
-            <w:pPr>
-              <w:spacing w:line="360" w:lineRule="auto"/>
-              <w:jc w:val="both"/>
-              <w:rPr>
-                <w:rFonts w:ascii="Arial" w:hAnsi="Arial" w:cs="Arial"/>
-                <w:sz w:val="24"/>
-                <w:szCs w:val="24"/>
-              </w:rPr>
-            </w:pPr>
+            <w:tcW w:w="5387" w:type="dxa"/>
+          </w:tcPr>
+          <w:p>
+            <w:pPr>
+              <w:pStyle w:val="Prrafodelista"/>
+              <w:numPr>
+                <w:ilvl w:val="0"/>
+                <w:numId w:val="4"/>
+              </w:numPr>
+              <w:spacing w:line="360" w:lineRule="auto"/>
+              <w:jc w:val="both"/>
+              <w:cnfStyle w:val="000000000000" w:firstRow="0" w:lastRow="0" w:firstColumn="0" w:lastColumn="0" w:oddVBand="0" w:evenVBand="0" w:oddHBand="0" w:evenHBand="0" w:firstRowFirstColumn="0" w:firstRowLastColumn="0" w:lastRowFirstColumn="0" w:lastRowLastColumn="0"/>
+              <w:rPr>
+                <w:rFonts w:ascii="Arial" w:hAnsi="Arial" w:cs="Arial"/>
+                <w:sz w:val="24"/>
+                <w:szCs w:val="24"/>
+              </w:rPr>
+            </w:pPr>
+            <w:r>
+              <w:rPr>
+                <w:rFonts w:ascii="Arial" w:hAnsi="Arial" w:cs="Arial"/>
+                <w:sz w:val="24"/>
+                <w:szCs w:val="24"/>
+              </w:rPr>
+              <w:t xml:space="preserve">Crear entidad </w:t>
+            </w:r>
+            <w:proofErr w:type="spellStart"/>
+            <w:r>
+              <w:rPr>
+                <w:rFonts w:ascii="Arial" w:hAnsi="Arial" w:cs="Arial"/>
+                <w:sz w:val="24"/>
+                <w:szCs w:val="24"/>
+              </w:rPr>
+              <w:t>Login</w:t>
+            </w:r>
+            <w:proofErr w:type="spellEnd"/>
+            <w:r>
+              <w:rPr>
+                <w:rFonts w:ascii="Arial" w:hAnsi="Arial" w:cs="Arial"/>
+                <w:sz w:val="24"/>
+                <w:szCs w:val="24"/>
+              </w:rPr>
+              <w:t>.</w:t>
+            </w:r>
           </w:p>
         </w:tc>
       </w:tr>
       <w:tr>
-        <w:tc>
-          <w:tcPr>
-            <w:tcW w:w="3539" w:type="dxa"/>
-          </w:tcPr>
-          <w:p>
-            <w:pPr>
-              <w:spacing w:line="360" w:lineRule="auto"/>
-              <w:jc w:val="both"/>
-              <w:rPr>
-                <w:rFonts w:ascii="Arial" w:hAnsi="Arial" w:cs="Arial"/>
-                <w:sz w:val="24"/>
-                <w:szCs w:val="24"/>
-              </w:rPr>
-            </w:pPr>
-            <w:r>
-              <w:rPr>
-                <w:rFonts w:ascii="Arial" w:hAnsi="Arial" w:cs="Arial"/>
+        <w:trPr>
+          <w:cnfStyle w:val="000000100000" w:firstRow="0" w:lastRow="0" w:firstColumn="0" w:lastColumn="0" w:oddVBand="0" w:evenVBand="0" w:oddHBand="1" w:evenHBand="0" w:firstRowFirstColumn="0" w:firstRowLastColumn="0" w:lastRowFirstColumn="0" w:lastRowLastColumn="0"/>
+        </w:trPr>
+        <w:tc>
+          <w:tcPr>
+            <w:cnfStyle w:val="001000000000" w:firstRow="0" w:lastRow="0" w:firstColumn="1" w:lastColumn="0" w:oddVBand="0" w:evenVBand="0" w:oddHBand="0" w:evenHBand="0" w:firstRowFirstColumn="0" w:firstRowLastColumn="0" w:lastRowFirstColumn="0" w:lastRowLastColumn="0"/>
+            <w:tcW w:w="2830" w:type="dxa"/>
+          </w:tcPr>
+          <w:p>
+            <w:pPr>
+              <w:spacing w:line="360" w:lineRule="auto"/>
+              <w:jc w:val="both"/>
+              <w:rPr>
+                <w:rFonts w:ascii="Arial" w:hAnsi="Arial" w:cs="Arial"/>
+                <w:color w:val="auto"/>
+                <w:sz w:val="24"/>
+                <w:szCs w:val="24"/>
+              </w:rPr>
+            </w:pPr>
+            <w:r>
+              <w:rPr>
+                <w:rFonts w:ascii="Arial" w:hAnsi="Arial" w:cs="Arial"/>
+                <w:color w:val="auto"/>
                 <w:sz w:val="24"/>
                 <w:szCs w:val="24"/>
               </w:rPr>
@@ -760,12 +1083,13 @@
         </w:tc>
         <w:tc>
           <w:tcPr>
-            <w:tcW w:w="2410" w:type="dxa"/>
-          </w:tcPr>
-          <w:p>
-            <w:pPr>
-              <w:spacing w:line="360" w:lineRule="auto"/>
-              <w:jc w:val="both"/>
+            <w:tcW w:w="1276" w:type="dxa"/>
+          </w:tcPr>
+          <w:p>
+            <w:pPr>
+              <w:spacing w:line="360" w:lineRule="auto"/>
+              <w:jc w:val="both"/>
+              <w:cnfStyle w:val="000000100000" w:firstRow="0" w:lastRow="0" w:firstColumn="0" w:lastColumn="0" w:oddVBand="0" w:evenVBand="0" w:oddHBand="1" w:evenHBand="0" w:firstRowFirstColumn="0" w:firstRowLastColumn="0" w:lastRowFirstColumn="0" w:lastRowLastColumn="0"/>
               <w:rPr>
                 <w:rFonts w:ascii="Arial" w:hAnsi="Arial" w:cs="Arial"/>
                 <w:sz w:val="24"/>
@@ -784,54 +1108,81 @@
         </w:tc>
         <w:tc>
           <w:tcPr>
-            <w:tcW w:w="2879" w:type="dxa"/>
-          </w:tcPr>
-          <w:p>
-            <w:pPr>
-              <w:spacing w:line="360" w:lineRule="auto"/>
-              <w:jc w:val="both"/>
-              <w:rPr>
-                <w:rFonts w:ascii="Arial" w:hAnsi="Arial" w:cs="Arial"/>
-                <w:sz w:val="24"/>
-                <w:szCs w:val="24"/>
-              </w:rPr>
-            </w:pPr>
+            <w:tcW w:w="5387" w:type="dxa"/>
+          </w:tcPr>
+          <w:p>
+            <w:pPr>
+              <w:pStyle w:val="Prrafodelista"/>
+              <w:numPr>
+                <w:ilvl w:val="0"/>
+                <w:numId w:val="4"/>
+              </w:numPr>
+              <w:spacing w:line="360" w:lineRule="auto"/>
+              <w:jc w:val="both"/>
+              <w:cnfStyle w:val="000000100000" w:firstRow="0" w:lastRow="0" w:firstColumn="0" w:lastColumn="0" w:oddVBand="0" w:evenVBand="0" w:oddHBand="1" w:evenHBand="0" w:firstRowFirstColumn="0" w:firstRowLastColumn="0" w:lastRowFirstColumn="0" w:lastRowLastColumn="0"/>
+              <w:rPr>
+                <w:rFonts w:ascii="Arial" w:hAnsi="Arial" w:cs="Arial"/>
+                <w:sz w:val="24"/>
+                <w:szCs w:val="24"/>
+              </w:rPr>
+            </w:pPr>
+            <w:r>
+              <w:rPr>
+                <w:rFonts w:ascii="Arial" w:hAnsi="Arial" w:cs="Arial"/>
+                <w:sz w:val="24"/>
+                <w:szCs w:val="24"/>
+              </w:rPr>
+              <w:t>Crear entidad Historial de transacciones.</w:t>
+            </w:r>
           </w:p>
         </w:tc>
       </w:tr>
       <w:tr>
         <w:tc>
           <w:tcPr>
-            <w:tcW w:w="3539" w:type="dxa"/>
-          </w:tcPr>
-          <w:p>
-            <w:pPr>
-              <w:spacing w:line="360" w:lineRule="auto"/>
-              <w:jc w:val="both"/>
-              <w:rPr>
-                <w:rFonts w:ascii="Arial" w:hAnsi="Arial" w:cs="Arial"/>
-                <w:sz w:val="24"/>
-                <w:szCs w:val="24"/>
-              </w:rPr>
-            </w:pPr>
-            <w:r>
-              <w:rPr>
-                <w:rFonts w:ascii="Arial" w:hAnsi="Arial" w:cs="Arial"/>
+            <w:cnfStyle w:val="001000000000" w:firstRow="0" w:lastRow="0" w:firstColumn="1" w:lastColumn="0" w:oddVBand="0" w:evenVBand="0" w:oddHBand="0" w:evenHBand="0" w:firstRowFirstColumn="0" w:firstRowLastColumn="0" w:lastRowFirstColumn="0" w:lastRowLastColumn="0"/>
+            <w:tcW w:w="2830" w:type="dxa"/>
+          </w:tcPr>
+          <w:p>
+            <w:pPr>
+              <w:spacing w:line="360" w:lineRule="auto"/>
+              <w:jc w:val="both"/>
+              <w:rPr>
+                <w:rFonts w:ascii="Arial" w:hAnsi="Arial" w:cs="Arial"/>
+                <w:color w:val="auto"/>
+                <w:sz w:val="24"/>
+                <w:szCs w:val="24"/>
+              </w:rPr>
+            </w:pPr>
+            <w:r>
+              <w:rPr>
+                <w:rFonts w:ascii="Arial" w:hAnsi="Arial" w:cs="Arial"/>
+                <w:color w:val="auto"/>
                 <w:sz w:val="24"/>
                 <w:szCs w:val="24"/>
               </w:rPr>
               <w:t>Mateo Valladares</w:t>
             </w:r>
-          </w:p>
-        </w:tc>
-        <w:tc>
-          <w:tcPr>
-            <w:tcW w:w="2410" w:type="dxa"/>
-          </w:tcPr>
-          <w:p>
-            <w:pPr>
-              <w:spacing w:line="360" w:lineRule="auto"/>
-              <w:jc w:val="both"/>
+            <w:r>
+              <w:rPr>
+                <w:rFonts w:ascii="Arial" w:hAnsi="Arial" w:cs="Arial"/>
+                <w:color w:val="auto"/>
+                <w:sz w:val="24"/>
+                <w:szCs w:val="24"/>
+              </w:rPr>
+              <w:t xml:space="preserve"> Menchu</w:t>
+            </w:r>
+          </w:p>
+        </w:tc>
+        <w:tc>
+          <w:tcPr>
+            <w:tcW w:w="1276" w:type="dxa"/>
+          </w:tcPr>
+          <w:p>
+            <w:pPr>
+              <w:spacing w:line="360" w:lineRule="auto"/>
+              <w:jc w:val="both"/>
+              <w:cnfStyle w:val="000000000000" w:firstRow="0" w:lastRow="0" w:firstColumn="0" w:lastColumn="0" w:oddVBand="0" w:evenVBand="0" w:oddHBand="0" w:evenHBand="0" w:firstRowFirstColumn="0" w:firstRowLastColumn="0" w:lastRowFirstColumn="0" w:lastRowLastColumn="0"/>
               <w:rPr>
                 <w:rFonts w:ascii="Arial" w:hAnsi="Arial" w:cs="Arial"/>
                 <w:sz w:val="24"/>
@@ -850,39 +1201,67 @@
         </w:tc>
         <w:tc>
           <w:tcPr>
-            <w:tcW w:w="2879" w:type="dxa"/>
-          </w:tcPr>
-          <w:p>
-            <w:pPr>
-              <w:spacing w:line="360" w:lineRule="auto"/>
-              <w:jc w:val="both"/>
-              <w:rPr>
-                <w:rFonts w:ascii="Arial" w:hAnsi="Arial" w:cs="Arial"/>
-                <w:sz w:val="24"/>
-                <w:szCs w:val="24"/>
-              </w:rPr>
-            </w:pPr>
+            <w:tcW w:w="5387" w:type="dxa"/>
+          </w:tcPr>
+          <w:p>
+            <w:pPr>
+              <w:pStyle w:val="Prrafodelista"/>
+              <w:numPr>
+                <w:ilvl w:val="0"/>
+                <w:numId w:val="4"/>
+              </w:numPr>
+              <w:spacing w:line="360" w:lineRule="auto"/>
+              <w:jc w:val="both"/>
+              <w:cnfStyle w:val="000000000000" w:firstRow="0" w:lastRow="0" w:firstColumn="0" w:lastColumn="0" w:oddVBand="0" w:evenVBand="0" w:oddHBand="0" w:evenHBand="0" w:firstRowFirstColumn="0" w:firstRowLastColumn="0" w:lastRowFirstColumn="0" w:lastRowLastColumn="0"/>
+              <w:rPr>
+                <w:rFonts w:ascii="Arial" w:hAnsi="Arial" w:cs="Arial"/>
+                <w:sz w:val="24"/>
+                <w:szCs w:val="24"/>
+              </w:rPr>
+            </w:pPr>
+            <w:r>
+              <w:rPr>
+                <w:rFonts w:ascii="Arial" w:hAnsi="Arial" w:cs="Arial"/>
+                <w:sz w:val="24"/>
+                <w:szCs w:val="24"/>
+              </w:rPr>
+              <w:t xml:space="preserve">Crear entidad </w:t>
+            </w:r>
+            <w:r>
+              <w:rPr>
+                <w:rFonts w:ascii="Arial" w:hAnsi="Arial" w:cs="Arial"/>
+                <w:sz w:val="24"/>
+                <w:szCs w:val="24"/>
+              </w:rPr>
+              <w:t>Depósitos.</w:t>
+            </w:r>
           </w:p>
         </w:tc>
       </w:tr>
       <w:tr>
-        <w:tc>
-          <w:tcPr>
-            <w:tcW w:w="3539" w:type="dxa"/>
-          </w:tcPr>
-          <w:p>
-            <w:pPr>
-              <w:spacing w:line="360" w:lineRule="auto"/>
-              <w:jc w:val="both"/>
-              <w:rPr>
-                <w:rFonts w:ascii="Arial" w:hAnsi="Arial" w:cs="Arial"/>
-                <w:sz w:val="24"/>
-                <w:szCs w:val="24"/>
-              </w:rPr>
-            </w:pPr>
-            <w:r>
-              <w:rPr>
-                <w:rFonts w:ascii="Arial" w:hAnsi="Arial" w:cs="Arial"/>
+        <w:trPr>
+          <w:cnfStyle w:val="000000100000" w:firstRow="0" w:lastRow="0" w:firstColumn="0" w:lastColumn="0" w:oddVBand="0" w:evenVBand="0" w:oddHBand="1" w:evenHBand="0" w:firstRowFirstColumn="0" w:firstRowLastColumn="0" w:lastRowFirstColumn="0" w:lastRowLastColumn="0"/>
+        </w:trPr>
+        <w:tc>
+          <w:tcPr>
+            <w:cnfStyle w:val="001000000000" w:firstRow="0" w:lastRow="0" w:firstColumn="1" w:lastColumn="0" w:oddVBand="0" w:evenVBand="0" w:oddHBand="0" w:evenHBand="0" w:firstRowFirstColumn="0" w:firstRowLastColumn="0" w:lastRowFirstColumn="0" w:lastRowLastColumn="0"/>
+            <w:tcW w:w="2830" w:type="dxa"/>
+          </w:tcPr>
+          <w:p>
+            <w:pPr>
+              <w:spacing w:line="360" w:lineRule="auto"/>
+              <w:jc w:val="both"/>
+              <w:rPr>
+                <w:rFonts w:ascii="Arial" w:hAnsi="Arial" w:cs="Arial"/>
+                <w:color w:val="auto"/>
+                <w:sz w:val="24"/>
+                <w:szCs w:val="24"/>
+              </w:rPr>
+            </w:pPr>
+            <w:r>
+              <w:rPr>
+                <w:rFonts w:ascii="Arial" w:hAnsi="Arial" w:cs="Arial"/>
+                <w:color w:val="auto"/>
                 <w:sz w:val="24"/>
                 <w:szCs w:val="24"/>
               </w:rPr>
@@ -892,12 +1271,13 @@
         </w:tc>
         <w:tc>
           <w:tcPr>
-            <w:tcW w:w="2410" w:type="dxa"/>
-          </w:tcPr>
-          <w:p>
-            <w:pPr>
-              <w:spacing w:line="360" w:lineRule="auto"/>
-              <w:jc w:val="both"/>
+            <w:tcW w:w="1276" w:type="dxa"/>
+          </w:tcPr>
+          <w:p>
+            <w:pPr>
+              <w:spacing w:line="360" w:lineRule="auto"/>
+              <w:jc w:val="both"/>
+              <w:cnfStyle w:val="000000100000" w:firstRow="0" w:lastRow="0" w:firstColumn="0" w:lastColumn="0" w:oddVBand="0" w:evenVBand="0" w:oddHBand="1" w:evenHBand="0" w:firstRowFirstColumn="0" w:firstRowLastColumn="0" w:lastRowFirstColumn="0" w:lastRowLastColumn="0"/>
               <w:rPr>
                 <w:rFonts w:ascii="Arial" w:hAnsi="Arial" w:cs="Arial"/>
                 <w:sz w:val="24"/>
@@ -916,39 +1296,56 @@
         </w:tc>
         <w:tc>
           <w:tcPr>
-            <w:tcW w:w="2879" w:type="dxa"/>
-          </w:tcPr>
-          <w:p>
-            <w:pPr>
-              <w:spacing w:line="360" w:lineRule="auto"/>
-              <w:jc w:val="both"/>
-              <w:rPr>
-                <w:rFonts w:ascii="Arial" w:hAnsi="Arial" w:cs="Arial"/>
-                <w:sz w:val="24"/>
-                <w:szCs w:val="24"/>
-              </w:rPr>
-            </w:pPr>
+            <w:tcW w:w="5387" w:type="dxa"/>
+          </w:tcPr>
+          <w:p>
+            <w:pPr>
+              <w:pStyle w:val="Prrafodelista"/>
+              <w:numPr>
+                <w:ilvl w:val="0"/>
+                <w:numId w:val="4"/>
+              </w:numPr>
+              <w:spacing w:line="360" w:lineRule="auto"/>
+              <w:jc w:val="both"/>
+              <w:cnfStyle w:val="000000100000" w:firstRow="0" w:lastRow="0" w:firstColumn="0" w:lastColumn="0" w:oddVBand="0" w:evenVBand="0" w:oddHBand="1" w:evenHBand="0" w:firstRowFirstColumn="0" w:firstRowLastColumn="0" w:lastRowFirstColumn="0" w:lastRowLastColumn="0"/>
+              <w:rPr>
+                <w:rFonts w:ascii="Arial" w:hAnsi="Arial" w:cs="Arial"/>
+                <w:sz w:val="24"/>
+                <w:szCs w:val="24"/>
+              </w:rPr>
+            </w:pPr>
+            <w:r>
+              <w:rPr>
+                <w:rFonts w:ascii="Arial" w:hAnsi="Arial" w:cs="Arial"/>
+                <w:sz w:val="24"/>
+                <w:szCs w:val="24"/>
+              </w:rPr>
+              <w:t>Crear entidad Sucursales y entidad Servicios.</w:t>
+            </w:r>
           </w:p>
         </w:tc>
       </w:tr>
       <w:tr>
         <w:tc>
           <w:tcPr>
-            <w:tcW w:w="3539" w:type="dxa"/>
-          </w:tcPr>
-          <w:p>
-            <w:pPr>
-              <w:spacing w:line="360" w:lineRule="auto"/>
-              <w:jc w:val="both"/>
-              <w:rPr>
-                <w:rFonts w:ascii="Arial" w:hAnsi="Arial" w:cs="Arial"/>
-                <w:sz w:val="24"/>
-                <w:szCs w:val="24"/>
-              </w:rPr>
-            </w:pPr>
-            <w:r>
-              <w:rPr>
-                <w:rFonts w:ascii="Arial" w:hAnsi="Arial" w:cs="Arial"/>
+            <w:cnfStyle w:val="001000000000" w:firstRow="0" w:lastRow="0" w:firstColumn="1" w:lastColumn="0" w:oddVBand="0" w:evenVBand="0" w:oddHBand="0" w:evenHBand="0" w:firstRowFirstColumn="0" w:firstRowLastColumn="0" w:lastRowFirstColumn="0" w:lastRowLastColumn="0"/>
+            <w:tcW w:w="2830" w:type="dxa"/>
+          </w:tcPr>
+          <w:p>
+            <w:pPr>
+              <w:spacing w:line="360" w:lineRule="auto"/>
+              <w:jc w:val="both"/>
+              <w:rPr>
+                <w:rFonts w:ascii="Arial" w:hAnsi="Arial" w:cs="Arial"/>
+                <w:color w:val="auto"/>
+                <w:sz w:val="24"/>
+                <w:szCs w:val="24"/>
+              </w:rPr>
+            </w:pPr>
+            <w:r>
+              <w:rPr>
+                <w:rFonts w:ascii="Arial" w:hAnsi="Arial" w:cs="Arial"/>
+                <w:color w:val="auto"/>
                 <w:sz w:val="24"/>
                 <w:szCs w:val="24"/>
               </w:rPr>
@@ -958,12 +1355,13 @@
         </w:tc>
         <w:tc>
           <w:tcPr>
-            <w:tcW w:w="2410" w:type="dxa"/>
-          </w:tcPr>
-          <w:p>
-            <w:pPr>
-              <w:spacing w:line="360" w:lineRule="auto"/>
-              <w:jc w:val="both"/>
+            <w:tcW w:w="1276" w:type="dxa"/>
+          </w:tcPr>
+          <w:p>
+            <w:pPr>
+              <w:spacing w:line="360" w:lineRule="auto"/>
+              <w:jc w:val="both"/>
+              <w:cnfStyle w:val="000000000000" w:firstRow="0" w:lastRow="0" w:firstColumn="0" w:lastColumn="0" w:oddVBand="0" w:evenVBand="0" w:oddHBand="0" w:evenHBand="0" w:firstRowFirstColumn="0" w:firstRowLastColumn="0" w:lastRowFirstColumn="0" w:lastRowLastColumn="0"/>
               <w:rPr>
                 <w:rFonts w:ascii="Arial" w:hAnsi="Arial" w:cs="Arial"/>
                 <w:sz w:val="24"/>
@@ -982,39 +1380,59 @@
         </w:tc>
         <w:tc>
           <w:tcPr>
-            <w:tcW w:w="2879" w:type="dxa"/>
-          </w:tcPr>
-          <w:p>
-            <w:pPr>
-              <w:spacing w:line="360" w:lineRule="auto"/>
-              <w:jc w:val="both"/>
-              <w:rPr>
-                <w:rFonts w:ascii="Arial" w:hAnsi="Arial" w:cs="Arial"/>
-                <w:sz w:val="24"/>
-                <w:szCs w:val="24"/>
-              </w:rPr>
-            </w:pPr>
+            <w:tcW w:w="5387" w:type="dxa"/>
+          </w:tcPr>
+          <w:p>
+            <w:pPr>
+              <w:pStyle w:val="Prrafodelista"/>
+              <w:numPr>
+                <w:ilvl w:val="0"/>
+                <w:numId w:val="4"/>
+              </w:numPr>
+              <w:spacing w:line="360" w:lineRule="auto"/>
+              <w:jc w:val="both"/>
+              <w:cnfStyle w:val="000000000000" w:firstRow="0" w:lastRow="0" w:firstColumn="0" w:lastColumn="0" w:oddVBand="0" w:evenVBand="0" w:oddHBand="0" w:evenHBand="0" w:firstRowFirstColumn="0" w:firstRowLastColumn="0" w:lastRowFirstColumn="0" w:lastRowLastColumn="0"/>
+              <w:rPr>
+                <w:rFonts w:ascii="Arial" w:hAnsi="Arial" w:cs="Arial"/>
+                <w:sz w:val="24"/>
+                <w:szCs w:val="24"/>
+              </w:rPr>
+            </w:pPr>
+            <w:r>
+              <w:rPr>
+                <w:rFonts w:ascii="Arial" w:hAnsi="Arial" w:cs="Arial"/>
+                <w:sz w:val="24"/>
+                <w:szCs w:val="24"/>
+              </w:rPr>
+              <w:t>Crear entidad Tipo Empleado.</w:t>
+            </w:r>
           </w:p>
         </w:tc>
       </w:tr>
       <w:tr>
-        <w:tc>
-          <w:tcPr>
-            <w:tcW w:w="3539" w:type="dxa"/>
-          </w:tcPr>
-          <w:p>
-            <w:pPr>
-              <w:spacing w:line="360" w:lineRule="auto"/>
-              <w:jc w:val="both"/>
-              <w:rPr>
-                <w:rFonts w:ascii="Arial" w:hAnsi="Arial" w:cs="Arial"/>
-                <w:sz w:val="24"/>
-                <w:szCs w:val="24"/>
-              </w:rPr>
-            </w:pPr>
-            <w:r>
-              <w:rPr>
-                <w:rFonts w:ascii="Arial" w:hAnsi="Arial" w:cs="Arial"/>
+        <w:trPr>
+          <w:cnfStyle w:val="000000100000" w:firstRow="0" w:lastRow="0" w:firstColumn="0" w:lastColumn="0" w:oddVBand="0" w:evenVBand="0" w:oddHBand="1" w:evenHBand="0" w:firstRowFirstColumn="0" w:firstRowLastColumn="0" w:lastRowFirstColumn="0" w:lastRowLastColumn="0"/>
+        </w:trPr>
+        <w:tc>
+          <w:tcPr>
+            <w:cnfStyle w:val="001000000000" w:firstRow="0" w:lastRow="0" w:firstColumn="1" w:lastColumn="0" w:oddVBand="0" w:evenVBand="0" w:oddHBand="0" w:evenHBand="0" w:firstRowFirstColumn="0" w:firstRowLastColumn="0" w:lastRowFirstColumn="0" w:lastRowLastColumn="0"/>
+            <w:tcW w:w="2830" w:type="dxa"/>
+          </w:tcPr>
+          <w:p>
+            <w:pPr>
+              <w:spacing w:line="360" w:lineRule="auto"/>
+              <w:jc w:val="both"/>
+              <w:rPr>
+                <w:rFonts w:ascii="Arial" w:hAnsi="Arial" w:cs="Arial"/>
+                <w:color w:val="auto"/>
+                <w:sz w:val="24"/>
+                <w:szCs w:val="24"/>
+              </w:rPr>
+            </w:pPr>
+            <w:r>
+              <w:rPr>
+                <w:rFonts w:ascii="Arial" w:hAnsi="Arial" w:cs="Arial"/>
+                <w:color w:val="auto"/>
                 <w:sz w:val="24"/>
                 <w:szCs w:val="24"/>
               </w:rPr>
@@ -1024,12 +1442,13 @@
         </w:tc>
         <w:tc>
           <w:tcPr>
-            <w:tcW w:w="2410" w:type="dxa"/>
-          </w:tcPr>
-          <w:p>
-            <w:pPr>
-              <w:spacing w:line="360" w:lineRule="auto"/>
-              <w:jc w:val="both"/>
+            <w:tcW w:w="1276" w:type="dxa"/>
+          </w:tcPr>
+          <w:p>
+            <w:pPr>
+              <w:spacing w:line="360" w:lineRule="auto"/>
+              <w:jc w:val="both"/>
+              <w:cnfStyle w:val="000000100000" w:firstRow="0" w:lastRow="0" w:firstColumn="0" w:lastColumn="0" w:oddVBand="0" w:evenVBand="0" w:oddHBand="1" w:evenHBand="0" w:firstRowFirstColumn="0" w:firstRowLastColumn="0" w:lastRowFirstColumn="0" w:lastRowLastColumn="0"/>
               <w:rPr>
                 <w:rFonts w:ascii="Arial" w:hAnsi="Arial" w:cs="Arial"/>
                 <w:sz w:val="24"/>
@@ -1048,54 +1467,117 @@
         </w:tc>
         <w:tc>
           <w:tcPr>
-            <w:tcW w:w="2879" w:type="dxa"/>
-          </w:tcPr>
-          <w:p>
-            <w:pPr>
-              <w:spacing w:line="360" w:lineRule="auto"/>
-              <w:jc w:val="both"/>
-              <w:rPr>
-                <w:rFonts w:ascii="Arial" w:hAnsi="Arial" w:cs="Arial"/>
-                <w:sz w:val="24"/>
-                <w:szCs w:val="24"/>
-              </w:rPr>
-            </w:pPr>
+            <w:tcW w:w="5387" w:type="dxa"/>
+          </w:tcPr>
+          <w:p>
+            <w:pPr>
+              <w:pStyle w:val="Prrafodelista"/>
+              <w:numPr>
+                <w:ilvl w:val="0"/>
+                <w:numId w:val="4"/>
+              </w:numPr>
+              <w:spacing w:line="360" w:lineRule="auto"/>
+              <w:jc w:val="both"/>
+              <w:cnfStyle w:val="000000100000" w:firstRow="0" w:lastRow="0" w:firstColumn="0" w:lastColumn="0" w:oddVBand="0" w:evenVBand="0" w:oddHBand="1" w:evenHBand="0" w:firstRowFirstColumn="0" w:firstRowLastColumn="0" w:lastRowFirstColumn="0" w:lastRowLastColumn="0"/>
+              <w:rPr>
+                <w:rFonts w:ascii="Arial" w:hAnsi="Arial" w:cs="Arial"/>
+                <w:sz w:val="24"/>
+                <w:szCs w:val="24"/>
+              </w:rPr>
+            </w:pPr>
+            <w:r>
+              <w:rPr>
+                <w:rFonts w:ascii="Arial" w:hAnsi="Arial" w:cs="Arial"/>
+                <w:sz w:val="24"/>
+                <w:szCs w:val="24"/>
+              </w:rPr>
+              <w:t>Crear entidad Transacciones y entidad Créditos.</w:t>
+            </w:r>
+          </w:p>
+          <w:p>
+            <w:pPr>
+              <w:pStyle w:val="Prrafodelista"/>
+              <w:numPr>
+                <w:ilvl w:val="0"/>
+                <w:numId w:val="4"/>
+              </w:numPr>
+              <w:spacing w:line="360" w:lineRule="auto"/>
+              <w:jc w:val="both"/>
+              <w:cnfStyle w:val="000000100000" w:firstRow="0" w:lastRow="0" w:firstColumn="0" w:lastColumn="0" w:oddVBand="0" w:evenVBand="0" w:oddHBand="1" w:evenHBand="0" w:firstRowFirstColumn="0" w:firstRowLastColumn="0" w:lastRowFirstColumn="0" w:lastRowLastColumn="0"/>
+              <w:rPr>
+                <w:rFonts w:ascii="Arial" w:hAnsi="Arial" w:cs="Arial"/>
+                <w:sz w:val="24"/>
+                <w:szCs w:val="24"/>
+              </w:rPr>
+            </w:pPr>
+            <w:r>
+              <w:rPr>
+                <w:rFonts w:ascii="Arial" w:hAnsi="Arial" w:cs="Arial"/>
+                <w:sz w:val="24"/>
+                <w:szCs w:val="24"/>
+              </w:rPr>
+              <w:t>Crear Modelo entidad-relación.</w:t>
+            </w:r>
           </w:p>
         </w:tc>
       </w:tr>
       <w:tr>
         <w:tc>
           <w:tcPr>
-            <w:tcW w:w="3539" w:type="dxa"/>
-          </w:tcPr>
-          <w:p>
-            <w:pPr>
-              <w:spacing w:line="360" w:lineRule="auto"/>
-              <w:jc w:val="both"/>
-              <w:rPr>
-                <w:rFonts w:ascii="Arial" w:hAnsi="Arial" w:cs="Arial"/>
-                <w:sz w:val="24"/>
-                <w:szCs w:val="24"/>
-              </w:rPr>
-            </w:pPr>
-            <w:r>
-              <w:rPr>
-                <w:rFonts w:ascii="Arial" w:hAnsi="Arial" w:cs="Arial"/>
-                <w:sz w:val="24"/>
-                <w:szCs w:val="24"/>
-              </w:rPr>
-              <w:t>Mario David Suyen</w:t>
-            </w:r>
-          </w:p>
-        </w:tc>
-        <w:tc>
-          <w:tcPr>
-            <w:tcW w:w="2410" w:type="dxa"/>
-          </w:tcPr>
-          <w:p>
-            <w:pPr>
-              <w:spacing w:line="360" w:lineRule="auto"/>
-              <w:jc w:val="both"/>
+            <w:cnfStyle w:val="001000000000" w:firstRow="0" w:lastRow="0" w:firstColumn="1" w:lastColumn="0" w:oddVBand="0" w:evenVBand="0" w:oddHBand="0" w:evenHBand="0" w:firstRowFirstColumn="0" w:firstRowLastColumn="0" w:lastRowFirstColumn="0" w:lastRowLastColumn="0"/>
+            <w:tcW w:w="2830" w:type="dxa"/>
+          </w:tcPr>
+          <w:p>
+            <w:pPr>
+              <w:spacing w:line="360" w:lineRule="auto"/>
+              <w:jc w:val="both"/>
+              <w:rPr>
+                <w:rFonts w:ascii="Arial" w:hAnsi="Arial" w:cs="Arial"/>
+                <w:color w:val="auto"/>
+                <w:sz w:val="24"/>
+                <w:szCs w:val="24"/>
+              </w:rPr>
+            </w:pPr>
+            <w:r>
+              <w:rPr>
+                <w:rFonts w:ascii="Arial" w:hAnsi="Arial" w:cs="Arial"/>
+                <w:color w:val="auto"/>
+                <w:sz w:val="24"/>
+                <w:szCs w:val="24"/>
+              </w:rPr>
+              <w:t xml:space="preserve">Mario David </w:t>
+            </w:r>
+            <w:proofErr w:type="spellStart"/>
+            <w:r>
+              <w:rPr>
+                <w:rFonts w:ascii="Arial" w:hAnsi="Arial" w:cs="Arial"/>
+                <w:color w:val="auto"/>
+                <w:sz w:val="24"/>
+                <w:szCs w:val="24"/>
+              </w:rPr>
+              <w:t>Suyen</w:t>
+            </w:r>
+            <w:proofErr w:type="spellEnd"/>
+            <w:r>
+              <w:rPr>
+                <w:rFonts w:ascii="Arial" w:hAnsi="Arial" w:cs="Arial"/>
+                <w:color w:val="auto"/>
+                <w:sz w:val="24"/>
+                <w:szCs w:val="24"/>
+              </w:rPr>
+              <w:t xml:space="preserve"> Girón</w:t>
+            </w:r>
+          </w:p>
+        </w:tc>
+        <w:tc>
+          <w:tcPr>
+            <w:tcW w:w="1276" w:type="dxa"/>
+          </w:tcPr>
+          <w:p>
+            <w:pPr>
+              <w:spacing w:line="360" w:lineRule="auto"/>
+              <w:jc w:val="both"/>
+              <w:cnfStyle w:val="000000000000" w:firstRow="0" w:lastRow="0" w:firstColumn="0" w:lastColumn="0" w:oddVBand="0" w:evenVBand="0" w:oddHBand="0" w:evenHBand="0" w:firstRowFirstColumn="0" w:firstRowLastColumn="0" w:lastRowFirstColumn="0" w:lastRowLastColumn="0"/>
               <w:rPr>
                 <w:rFonts w:ascii="Arial" w:hAnsi="Arial" w:cs="Arial"/>
                 <w:sz w:val="24"/>
@@ -1114,39 +1596,59 @@
         </w:tc>
         <w:tc>
           <w:tcPr>
-            <w:tcW w:w="2879" w:type="dxa"/>
-          </w:tcPr>
-          <w:p>
-            <w:pPr>
-              <w:spacing w:line="360" w:lineRule="auto"/>
-              <w:jc w:val="both"/>
-              <w:rPr>
-                <w:rFonts w:ascii="Arial" w:hAnsi="Arial" w:cs="Arial"/>
-                <w:sz w:val="24"/>
-                <w:szCs w:val="24"/>
-              </w:rPr>
-            </w:pPr>
+            <w:tcW w:w="5387" w:type="dxa"/>
+          </w:tcPr>
+          <w:p>
+            <w:pPr>
+              <w:pStyle w:val="Prrafodelista"/>
+              <w:numPr>
+                <w:ilvl w:val="0"/>
+                <w:numId w:val="4"/>
+              </w:numPr>
+              <w:spacing w:line="360" w:lineRule="auto"/>
+              <w:jc w:val="both"/>
+              <w:cnfStyle w:val="000000000000" w:firstRow="0" w:lastRow="0" w:firstColumn="0" w:lastColumn="0" w:oddVBand="0" w:evenVBand="0" w:oddHBand="0" w:evenHBand="0" w:firstRowFirstColumn="0" w:firstRowLastColumn="0" w:lastRowFirstColumn="0" w:lastRowLastColumn="0"/>
+              <w:rPr>
+                <w:rFonts w:ascii="Arial" w:hAnsi="Arial" w:cs="Arial"/>
+                <w:sz w:val="24"/>
+                <w:szCs w:val="24"/>
+              </w:rPr>
+            </w:pPr>
+            <w:r>
+              <w:rPr>
+                <w:rFonts w:ascii="Arial" w:hAnsi="Arial" w:cs="Arial"/>
+                <w:sz w:val="24"/>
+                <w:szCs w:val="24"/>
+              </w:rPr>
+              <w:t>Crear entidad Departamentos.</w:t>
+            </w:r>
           </w:p>
         </w:tc>
       </w:tr>
       <w:tr>
-        <w:tc>
-          <w:tcPr>
-            <w:tcW w:w="3539" w:type="dxa"/>
-          </w:tcPr>
-          <w:p>
-            <w:pPr>
-              <w:spacing w:line="360" w:lineRule="auto"/>
-              <w:jc w:val="both"/>
-              <w:rPr>
-                <w:rFonts w:ascii="Arial" w:hAnsi="Arial" w:cs="Arial"/>
-                <w:sz w:val="24"/>
-                <w:szCs w:val="24"/>
-              </w:rPr>
-            </w:pPr>
-            <w:r>
-              <w:rPr>
-                <w:rFonts w:ascii="Arial" w:hAnsi="Arial" w:cs="Arial"/>
+        <w:trPr>
+          <w:cnfStyle w:val="000000100000" w:firstRow="0" w:lastRow="0" w:firstColumn="0" w:lastColumn="0" w:oddVBand="0" w:evenVBand="0" w:oddHBand="1" w:evenHBand="0" w:firstRowFirstColumn="0" w:firstRowLastColumn="0" w:lastRowFirstColumn="0" w:lastRowLastColumn="0"/>
+        </w:trPr>
+        <w:tc>
+          <w:tcPr>
+            <w:cnfStyle w:val="001000000000" w:firstRow="0" w:lastRow="0" w:firstColumn="1" w:lastColumn="0" w:oddVBand="0" w:evenVBand="0" w:oddHBand="0" w:evenHBand="0" w:firstRowFirstColumn="0" w:firstRowLastColumn="0" w:lastRowFirstColumn="0" w:lastRowLastColumn="0"/>
+            <w:tcW w:w="2830" w:type="dxa"/>
+          </w:tcPr>
+          <w:p>
+            <w:pPr>
+              <w:spacing w:line="360" w:lineRule="auto"/>
+              <w:jc w:val="both"/>
+              <w:rPr>
+                <w:rFonts w:ascii="Arial" w:hAnsi="Arial" w:cs="Arial"/>
+                <w:color w:val="auto"/>
+                <w:sz w:val="24"/>
+                <w:szCs w:val="24"/>
+              </w:rPr>
+            </w:pPr>
+            <w:r>
+              <w:rPr>
+                <w:rFonts w:ascii="Arial" w:hAnsi="Arial" w:cs="Arial"/>
+                <w:color w:val="auto"/>
                 <w:sz w:val="24"/>
                 <w:szCs w:val="24"/>
               </w:rPr>
@@ -1156,12 +1658,13 @@
         </w:tc>
         <w:tc>
           <w:tcPr>
-            <w:tcW w:w="2410" w:type="dxa"/>
-          </w:tcPr>
-          <w:p>
-            <w:pPr>
-              <w:spacing w:line="360" w:lineRule="auto"/>
-              <w:jc w:val="both"/>
+            <w:tcW w:w="1276" w:type="dxa"/>
+          </w:tcPr>
+          <w:p>
+            <w:pPr>
+              <w:spacing w:line="360" w:lineRule="auto"/>
+              <w:jc w:val="both"/>
+              <w:cnfStyle w:val="000000100000" w:firstRow="0" w:lastRow="0" w:firstColumn="0" w:lastColumn="0" w:oddVBand="0" w:evenVBand="0" w:oddHBand="1" w:evenHBand="0" w:firstRowFirstColumn="0" w:firstRowLastColumn="0" w:lastRowFirstColumn="0" w:lastRowLastColumn="0"/>
               <w:rPr>
                 <w:rFonts w:ascii="Arial" w:hAnsi="Arial" w:cs="Arial"/>
                 <w:sz w:val="24"/>
@@ -1180,18 +1683,32 @@
         </w:tc>
         <w:tc>
           <w:tcPr>
-            <w:tcW w:w="2879" w:type="dxa"/>
-          </w:tcPr>
-          <w:p>
-            <w:pPr>
-              <w:spacing w:line="360" w:lineRule="auto"/>
-              <w:jc w:val="both"/>
-              <w:rPr>
-                <w:rFonts w:ascii="Arial" w:hAnsi="Arial" w:cs="Arial"/>
-                <w:sz w:val="24"/>
-                <w:szCs w:val="24"/>
-              </w:rPr>
-            </w:pPr>
+            <w:tcW w:w="5387" w:type="dxa"/>
+          </w:tcPr>
+          <w:p>
+            <w:pPr>
+              <w:pStyle w:val="Prrafodelista"/>
+              <w:numPr>
+                <w:ilvl w:val="0"/>
+                <w:numId w:val="4"/>
+              </w:numPr>
+              <w:spacing w:line="360" w:lineRule="auto"/>
+              <w:jc w:val="both"/>
+              <w:cnfStyle w:val="000000100000" w:firstRow="0" w:lastRow="0" w:firstColumn="0" w:lastColumn="0" w:oddVBand="0" w:evenVBand="0" w:oddHBand="1" w:evenHBand="0" w:firstRowFirstColumn="0" w:firstRowLastColumn="0" w:lastRowFirstColumn="0" w:lastRowLastColumn="0"/>
+              <w:rPr>
+                <w:rFonts w:ascii="Arial" w:hAnsi="Arial" w:cs="Arial"/>
+                <w:sz w:val="24"/>
+                <w:szCs w:val="24"/>
+              </w:rPr>
+            </w:pPr>
+            <w:r>
+              <w:rPr>
+                <w:rFonts w:ascii="Arial" w:hAnsi="Arial" w:cs="Arial"/>
+                <w:sz w:val="24"/>
+                <w:szCs w:val="24"/>
+              </w:rPr>
+              <w:t>Crear entidad Tipo Moneda.</w:t>
+            </w:r>
           </w:p>
         </w:tc>
       </w:tr>
@@ -1220,6 +1737,119 @@
 <file path=word/numbering.xml><?xml version="1.0" encoding="utf-8"?>
 <w:numbering xmlns:wpc="http://schemas.microsoft.com/office/word/2010/wordprocessingCanvas" xmlns:cx="http://schemas.microsoft.com/office/drawing/2014/chartex" xmlns:cx1="http://schemas.microsoft.com/office/drawing/2015/9/8/chartex" xmlns:cx2="http://schemas.microsoft.com/office/drawing/2015/10/21/chartex" xmlns:cx3="http://schemas.microsoft.com/office/drawing/2016/5/9/chartex" xmlns:cx4="http://schemas.microsoft.com/office/drawing/2016/5/10/chartex" xmlns:cx5="http://schemas.microsoft.com/office/drawing/2016/5/11/chartex" xmlns:cx6="http://schemas.microsoft.com/office/drawing/2016/5/12/chartex" xmlns:cx7="http://schemas.microsoft.com/office/drawing/2016/5/13/chartex" xmlns:cx8="http://schemas.microsoft.com/office/drawing/2016/5/14/chartex" xmlns:mc="http://schemas.openxmlformats.org/markup-compatibility/2006" xmlns:aink="http://schemas.microsoft.com/office/drawing/2016/ink" xmlns:am3d="http://schemas.microsoft.com/office/drawing/2017/model3d" xmlns:o="urn:schemas-microsoft-com:office:office" xmlns:oel="http://schemas.microsoft.com/office/2019/extlst" xmlns:r="http://schemas.openxmlformats.org/officeDocument/2006/relationships" xmlns:m="http://schemas.openxmlformats.org/officeDocument/2006/math" xmlns:v="urn:schemas-microsoft-com:vml" xmlns:wp14="http://schemas.microsoft.com/office/word/2010/wordprocessingDrawing" xmlns:wp="http://schemas.openxmlformats.org/drawingml/2006/wordprocessingDrawing" xmlns:w10="urn:schemas-microsoft-com:office:word" xmlns:w="http://schemas.openxmlformats.org/wordprocessingml/2006/main" xmlns:w14="http://schemas.microsoft.com/office/word/2010/wordml" xmlns:w15="http://schemas.microsoft.com/office/word/2012/wordml" xmlns:w16cex="http://schemas.microsoft.com/office/word/2018/wordml/cex" xmlns:w16cid="http://schemas.microsoft.com/office/word/2016/wordml/cid" xmlns:w16="http://schemas.microsoft.com/office/word/2018/wordml" xmlns:w16sdtdh="http://schemas.microsoft.com/office/word/2020/wordml/sdtdatahash" xmlns:w16se="http://schemas.microsoft.com/office/word/2015/wordml/symex" xmlns:wpg="http://schemas.microsoft.com/office/word/2010/wordprocessingGroup" xmlns:wpi="http://schemas.microsoft.com/office/word/2010/wordprocessingInk" xmlns:wne="http://schemas.microsoft.com/office/word/2006/wordml" xmlns:wps="http://schemas.microsoft.com/office/word/2010/wordprocessingShape" mc:Ignorable="w14 w15 w16se w16cid w16 w16cex w16sdtdh wp14">
   <w:abstractNum w:abstractNumId="0" w15:restartNumberingAfterBreak="0">
+    <w:nsid w:val="183F7000"/>
+    <w:multiLevelType w:val="hybridMultilevel"/>
+    <w:tmpl w:val="DC2C31B6"/>
+    <w:lvl w:ilvl="0" w:tplc="100A0001">
+      <w:start w:val="1"/>
+      <w:numFmt w:val="bullet"/>
+      <w:lvlText w:val=""/>
+      <w:lvlJc w:val="left"/>
+      <w:pPr>
+        <w:ind w:left="-11" w:hanging="360"/>
+      </w:pPr>
+      <w:rPr>
+        <w:rFonts w:ascii="Symbol" w:hAnsi="Symbol" w:hint="default"/>
+      </w:rPr>
+    </w:lvl>
+    <w:lvl w:ilvl="1" w:tplc="100A0003" w:tentative="1">
+      <w:start w:val="1"/>
+      <w:numFmt w:val="bullet"/>
+      <w:lvlText w:val="o"/>
+      <w:lvlJc w:val="left"/>
+      <w:pPr>
+        <w:ind w:left="709" w:hanging="360"/>
+      </w:pPr>
+      <w:rPr>
+        <w:rFonts w:ascii="Courier New" w:hAnsi="Courier New" w:cs="Courier New" w:hint="default"/>
+      </w:rPr>
+    </w:lvl>
+    <w:lvl w:ilvl="2" w:tplc="100A0005" w:tentative="1">
+      <w:start w:val="1"/>
+      <w:numFmt w:val="bullet"/>
+      <w:lvlText w:val=""/>
+      <w:lvlJc w:val="left"/>
+      <w:pPr>
+        <w:ind w:left="1429" w:hanging="360"/>
+      </w:pPr>
+      <w:rPr>
+        <w:rFonts w:ascii="Wingdings" w:hAnsi="Wingdings" w:hint="default"/>
+      </w:rPr>
+    </w:lvl>
+    <w:lvl w:ilvl="3" w:tplc="100A0001" w:tentative="1">
+      <w:start w:val="1"/>
+      <w:numFmt w:val="bullet"/>
+      <w:lvlText w:val=""/>
+      <w:lvlJc w:val="left"/>
+      <w:pPr>
+        <w:ind w:left="2149" w:hanging="360"/>
+      </w:pPr>
+      <w:rPr>
+        <w:rFonts w:ascii="Symbol" w:hAnsi="Symbol" w:hint="default"/>
+      </w:rPr>
+    </w:lvl>
+    <w:lvl w:ilvl="4" w:tplc="100A0003" w:tentative="1">
+      <w:start w:val="1"/>
+      <w:numFmt w:val="bullet"/>
+      <w:lvlText w:val="o"/>
+      <w:lvlJc w:val="left"/>
+      <w:pPr>
+        <w:ind w:left="2869" w:hanging="360"/>
+      </w:pPr>
+      <w:rPr>
+        <w:rFonts w:ascii="Courier New" w:hAnsi="Courier New" w:cs="Courier New" w:hint="default"/>
+      </w:rPr>
+    </w:lvl>
+    <w:lvl w:ilvl="5" w:tplc="100A0005" w:tentative="1">
+      <w:start w:val="1"/>
+      <w:numFmt w:val="bullet"/>
+      <w:lvlText w:val=""/>
+      <w:lvlJc w:val="left"/>
+      <w:pPr>
+        <w:ind w:left="3589" w:hanging="360"/>
+      </w:pPr>
+      <w:rPr>
+        <w:rFonts w:ascii="Wingdings" w:hAnsi="Wingdings" w:hint="default"/>
+      </w:rPr>
+    </w:lvl>
+    <w:lvl w:ilvl="6" w:tplc="100A0001" w:tentative="1">
+      <w:start w:val="1"/>
+      <w:numFmt w:val="bullet"/>
+      <w:lvlText w:val=""/>
+      <w:lvlJc w:val="left"/>
+      <w:pPr>
+        <w:ind w:left="4309" w:hanging="360"/>
+      </w:pPr>
+      <w:rPr>
+        <w:rFonts w:ascii="Symbol" w:hAnsi="Symbol" w:hint="default"/>
+      </w:rPr>
+    </w:lvl>
+    <w:lvl w:ilvl="7" w:tplc="100A0003" w:tentative="1">
+      <w:start w:val="1"/>
+      <w:numFmt w:val="bullet"/>
+      <w:lvlText w:val="o"/>
+      <w:lvlJc w:val="left"/>
+      <w:pPr>
+        <w:ind w:left="5029" w:hanging="360"/>
+      </w:pPr>
+      <w:rPr>
+        <w:rFonts w:ascii="Courier New" w:hAnsi="Courier New" w:cs="Courier New" w:hint="default"/>
+      </w:rPr>
+    </w:lvl>
+    <w:lvl w:ilvl="8" w:tplc="100A0005" w:tentative="1">
+      <w:start w:val="1"/>
+      <w:numFmt w:val="bullet"/>
+      <w:lvlText w:val=""/>
+      <w:lvlJc w:val="left"/>
+      <w:pPr>
+        <w:ind w:left="5749" w:hanging="360"/>
+      </w:pPr>
+      <w:rPr>
+        <w:rFonts w:ascii="Wingdings" w:hAnsi="Wingdings" w:hint="default"/>
+      </w:rPr>
+    </w:lvl>
+  </w:abstractNum>
+  <w:abstractNum w:abstractNumId="1" w15:restartNumberingAfterBreak="0">
     <w:nsid w:val="48645731"/>
     <w:multiLevelType w:val="hybridMultilevel"/>
     <w:tmpl w:val="6CD4A03E"/>
@@ -1332,8 +1962,243 @@
       </w:rPr>
     </w:lvl>
   </w:abstractNum>
+  <w:abstractNum w:abstractNumId="2" w15:restartNumberingAfterBreak="0">
+    <w:nsid w:val="736D68CF"/>
+    <w:multiLevelType w:val="hybridMultilevel"/>
+    <w:tmpl w:val="4638507E"/>
+    <w:lvl w:ilvl="0" w:tplc="100A0001">
+      <w:start w:val="1"/>
+      <w:numFmt w:val="bullet"/>
+      <w:lvlText w:val=""/>
+      <w:lvlJc w:val="left"/>
+      <w:pPr>
+        <w:ind w:left="720" w:hanging="360"/>
+      </w:pPr>
+      <w:rPr>
+        <w:rFonts w:ascii="Symbol" w:hAnsi="Symbol" w:hint="default"/>
+      </w:rPr>
+    </w:lvl>
+    <w:lvl w:ilvl="1" w:tplc="100A0003" w:tentative="1">
+      <w:start w:val="1"/>
+      <w:numFmt w:val="bullet"/>
+      <w:lvlText w:val="o"/>
+      <w:lvlJc w:val="left"/>
+      <w:pPr>
+        <w:ind w:left="1440" w:hanging="360"/>
+      </w:pPr>
+      <w:rPr>
+        <w:rFonts w:ascii="Courier New" w:hAnsi="Courier New" w:cs="Courier New" w:hint="default"/>
+      </w:rPr>
+    </w:lvl>
+    <w:lvl w:ilvl="2" w:tplc="100A0005" w:tentative="1">
+      <w:start w:val="1"/>
+      <w:numFmt w:val="bullet"/>
+      <w:lvlText w:val=""/>
+      <w:lvlJc w:val="left"/>
+      <w:pPr>
+        <w:ind w:left="2160" w:hanging="360"/>
+      </w:pPr>
+      <w:rPr>
+        <w:rFonts w:ascii="Wingdings" w:hAnsi="Wingdings" w:hint="default"/>
+      </w:rPr>
+    </w:lvl>
+    <w:lvl w:ilvl="3" w:tplc="100A0001" w:tentative="1">
+      <w:start w:val="1"/>
+      <w:numFmt w:val="bullet"/>
+      <w:lvlText w:val=""/>
+      <w:lvlJc w:val="left"/>
+      <w:pPr>
+        <w:ind w:left="2880" w:hanging="360"/>
+      </w:pPr>
+      <w:rPr>
+        <w:rFonts w:ascii="Symbol" w:hAnsi="Symbol" w:hint="default"/>
+      </w:rPr>
+    </w:lvl>
+    <w:lvl w:ilvl="4" w:tplc="100A0003" w:tentative="1">
+      <w:start w:val="1"/>
+      <w:numFmt w:val="bullet"/>
+      <w:lvlText w:val="o"/>
+      <w:lvlJc w:val="left"/>
+      <w:pPr>
+        <w:ind w:left="3600" w:hanging="360"/>
+      </w:pPr>
+      <w:rPr>
+        <w:rFonts w:ascii="Courier New" w:hAnsi="Courier New" w:cs="Courier New" w:hint="default"/>
+      </w:rPr>
+    </w:lvl>
+    <w:lvl w:ilvl="5" w:tplc="100A0005" w:tentative="1">
+      <w:start w:val="1"/>
+      <w:numFmt w:val="bullet"/>
+      <w:lvlText w:val=""/>
+      <w:lvlJc w:val="left"/>
+      <w:pPr>
+        <w:ind w:left="4320" w:hanging="360"/>
+      </w:pPr>
+      <w:rPr>
+        <w:rFonts w:ascii="Wingdings" w:hAnsi="Wingdings" w:hint="default"/>
+      </w:rPr>
+    </w:lvl>
+    <w:lvl w:ilvl="6" w:tplc="100A0001" w:tentative="1">
+      <w:start w:val="1"/>
+      <w:numFmt w:val="bullet"/>
+      <w:lvlText w:val=""/>
+      <w:lvlJc w:val="left"/>
+      <w:pPr>
+        <w:ind w:left="5040" w:hanging="360"/>
+      </w:pPr>
+      <w:rPr>
+        <w:rFonts w:ascii="Symbol" w:hAnsi="Symbol" w:hint="default"/>
+      </w:rPr>
+    </w:lvl>
+    <w:lvl w:ilvl="7" w:tplc="100A0003" w:tentative="1">
+      <w:start w:val="1"/>
+      <w:numFmt w:val="bullet"/>
+      <w:lvlText w:val="o"/>
+      <w:lvlJc w:val="left"/>
+      <w:pPr>
+        <w:ind w:left="5760" w:hanging="360"/>
+      </w:pPr>
+      <w:rPr>
+        <w:rFonts w:ascii="Courier New" w:hAnsi="Courier New" w:cs="Courier New" w:hint="default"/>
+      </w:rPr>
+    </w:lvl>
+    <w:lvl w:ilvl="8" w:tplc="100A0005" w:tentative="1">
+      <w:start w:val="1"/>
+      <w:numFmt w:val="bullet"/>
+      <w:lvlText w:val=""/>
+      <w:lvlJc w:val="left"/>
+      <w:pPr>
+        <w:ind w:left="6480" w:hanging="360"/>
+      </w:pPr>
+      <w:rPr>
+        <w:rFonts w:ascii="Wingdings" w:hAnsi="Wingdings" w:hint="default"/>
+      </w:rPr>
+    </w:lvl>
+  </w:abstractNum>
+  <w:abstractNum w:abstractNumId="3" w15:restartNumberingAfterBreak="0">
+    <w:nsid w:val="7AA55F2A"/>
+    <w:multiLevelType w:val="hybridMultilevel"/>
+    <w:tmpl w:val="265CF4F0"/>
+    <w:lvl w:ilvl="0" w:tplc="100A0001">
+      <w:start w:val="1"/>
+      <w:numFmt w:val="bullet"/>
+      <w:lvlText w:val=""/>
+      <w:lvlJc w:val="left"/>
+      <w:pPr>
+        <w:ind w:left="360" w:hanging="360"/>
+      </w:pPr>
+      <w:rPr>
+        <w:rFonts w:ascii="Symbol" w:hAnsi="Symbol" w:hint="default"/>
+      </w:rPr>
+    </w:lvl>
+    <w:lvl w:ilvl="1" w:tplc="100A0003" w:tentative="1">
+      <w:start w:val="1"/>
+      <w:numFmt w:val="bullet"/>
+      <w:lvlText w:val="o"/>
+      <w:lvlJc w:val="left"/>
+      <w:pPr>
+        <w:ind w:left="1440" w:hanging="360"/>
+      </w:pPr>
+      <w:rPr>
+        <w:rFonts w:ascii="Courier New" w:hAnsi="Courier New" w:cs="Courier New" w:hint="default"/>
+      </w:rPr>
+    </w:lvl>
+    <w:lvl w:ilvl="2" w:tplc="100A0005" w:tentative="1">
+      <w:start w:val="1"/>
+      <w:numFmt w:val="bullet"/>
+      <w:lvlText w:val=""/>
+      <w:lvlJc w:val="left"/>
+      <w:pPr>
+        <w:ind w:left="2160" w:hanging="360"/>
+      </w:pPr>
+      <w:rPr>
+        <w:rFonts w:ascii="Wingdings" w:hAnsi="Wingdings" w:hint="default"/>
+      </w:rPr>
+    </w:lvl>
+    <w:lvl w:ilvl="3" w:tplc="100A0001" w:tentative="1">
+      <w:start w:val="1"/>
+      <w:numFmt w:val="bullet"/>
+      <w:lvlText w:val=""/>
+      <w:lvlJc w:val="left"/>
+      <w:pPr>
+        <w:ind w:left="2880" w:hanging="360"/>
+      </w:pPr>
+      <w:rPr>
+        <w:rFonts w:ascii="Symbol" w:hAnsi="Symbol" w:hint="default"/>
+      </w:rPr>
+    </w:lvl>
+    <w:lvl w:ilvl="4" w:tplc="100A0003" w:tentative="1">
+      <w:start w:val="1"/>
+      <w:numFmt w:val="bullet"/>
+      <w:lvlText w:val="o"/>
+      <w:lvlJc w:val="left"/>
+      <w:pPr>
+        <w:ind w:left="3600" w:hanging="360"/>
+      </w:pPr>
+      <w:rPr>
+        <w:rFonts w:ascii="Courier New" w:hAnsi="Courier New" w:cs="Courier New" w:hint="default"/>
+      </w:rPr>
+    </w:lvl>
+    <w:lvl w:ilvl="5" w:tplc="100A0005" w:tentative="1">
+      <w:start w:val="1"/>
+      <w:numFmt w:val="bullet"/>
+      <w:lvlText w:val=""/>
+      <w:lvlJc w:val="left"/>
+      <w:pPr>
+        <w:ind w:left="4320" w:hanging="360"/>
+      </w:pPr>
+      <w:rPr>
+        <w:rFonts w:ascii="Wingdings" w:hAnsi="Wingdings" w:hint="default"/>
+      </w:rPr>
+    </w:lvl>
+    <w:lvl w:ilvl="6" w:tplc="100A0001" w:tentative="1">
+      <w:start w:val="1"/>
+      <w:numFmt w:val="bullet"/>
+      <w:lvlText w:val=""/>
+      <w:lvlJc w:val="left"/>
+      <w:pPr>
+        <w:ind w:left="5040" w:hanging="360"/>
+      </w:pPr>
+      <w:rPr>
+        <w:rFonts w:ascii="Symbol" w:hAnsi="Symbol" w:hint="default"/>
+      </w:rPr>
+    </w:lvl>
+    <w:lvl w:ilvl="7" w:tplc="100A0003" w:tentative="1">
+      <w:start w:val="1"/>
+      <w:numFmt w:val="bullet"/>
+      <w:lvlText w:val="o"/>
+      <w:lvlJc w:val="left"/>
+      <w:pPr>
+        <w:ind w:left="5760" w:hanging="360"/>
+      </w:pPr>
+      <w:rPr>
+        <w:rFonts w:ascii="Courier New" w:hAnsi="Courier New" w:cs="Courier New" w:hint="default"/>
+      </w:rPr>
+    </w:lvl>
+    <w:lvl w:ilvl="8" w:tplc="100A0005" w:tentative="1">
+      <w:start w:val="1"/>
+      <w:numFmt w:val="bullet"/>
+      <w:lvlText w:val=""/>
+      <w:lvlJc w:val="left"/>
+      <w:pPr>
+        <w:ind w:left="6480" w:hanging="360"/>
+      </w:pPr>
+      <w:rPr>
+        <w:rFonts w:ascii="Wingdings" w:hAnsi="Wingdings" w:hint="default"/>
+      </w:rPr>
+    </w:lvl>
+  </w:abstractNum>
   <w:num w:numId="1" w16cid:durableId="1064178390">
+    <w:abstractNumId w:val="1"/>
+  </w:num>
+  <w:num w:numId="2" w16cid:durableId="794256521">
     <w:abstractNumId w:val="0"/>
+  </w:num>
+  <w:num w:numId="3" w16cid:durableId="1913394836">
+    <w:abstractNumId w:val="2"/>
+  </w:num>
+  <w:num w:numId="4" w16cid:durableId="383215839">
+    <w:abstractNumId w:val="3"/>
   </w:num>
 </w:numbering>
 </file>
@@ -1794,6 +2659,112 @@
       </w:tblBorders>
     </w:tblPr>
   </w:style>
+  <w:style w:type="table" w:styleId="Tablaconcuadrcula5oscura-nfasis6">
+    <w:name w:val="Grid Table 5 Dark Accent 6"/>
+    <w:basedOn w:val="Tablanormal"/>
+    <w:uiPriority w:val="50"/>
+    <w:rsid w:val="00D33419"/>
+    <w:pPr>
+      <w:spacing w:after="0" w:line="240" w:lineRule="auto"/>
+    </w:pPr>
+    <w:tblPr>
+      <w:tblStyleRowBandSize w:val="1"/>
+      <w:tblStyleColBandSize w:val="1"/>
+      <w:tblBorders>
+        <w:top w:val="single" w:sz="4" w:space="0" w:color="FFFFFF" w:themeColor="background1"/>
+        <w:left w:val="single" w:sz="4" w:space="0" w:color="FFFFFF" w:themeColor="background1"/>
+        <w:bottom w:val="single" w:sz="4" w:space="0" w:color="FFFFFF" w:themeColor="background1"/>
+        <w:right w:val="single" w:sz="4" w:space="0" w:color="FFFFFF" w:themeColor="background1"/>
+        <w:insideH w:val="single" w:sz="4" w:space="0" w:color="FFFFFF" w:themeColor="background1"/>
+        <w:insideV w:val="single" w:sz="4" w:space="0" w:color="FFFFFF" w:themeColor="background1"/>
+      </w:tblBorders>
+    </w:tblPr>
+    <w:tcPr>
+      <w:shd w:val="clear" w:color="auto" w:fill="E2EFD9" w:themeFill="accent6" w:themeFillTint="33"/>
+    </w:tcPr>
+    <w:tblStylePr w:type="firstRow">
+      <w:rPr>
+        <w:b/>
+        <w:bCs/>
+        <w:color w:val="FFFFFF" w:themeColor="background1"/>
+      </w:rPr>
+      <w:tblPr/>
+      <w:tcPr>
+        <w:tcBorders>
+          <w:top w:val="single" w:sz="4" w:space="0" w:color="FFFFFF" w:themeColor="background1"/>
+          <w:left w:val="single" w:sz="4" w:space="0" w:color="FFFFFF" w:themeColor="background1"/>
+          <w:right w:val="single" w:sz="4" w:space="0" w:color="FFFFFF" w:themeColor="background1"/>
+          <w:insideH w:val="nil"/>
+          <w:insideV w:val="nil"/>
+        </w:tcBorders>
+        <w:shd w:val="clear" w:color="auto" w:fill="70AD47" w:themeFill="accent6"/>
+      </w:tcPr>
+    </w:tblStylePr>
+    <w:tblStylePr w:type="lastRow">
+      <w:rPr>
+        <w:b/>
+        <w:bCs/>
+        <w:color w:val="FFFFFF" w:themeColor="background1"/>
+      </w:rPr>
+      <w:tblPr/>
+      <w:tcPr>
+        <w:tcBorders>
+          <w:left w:val="single" w:sz="4" w:space="0" w:color="FFFFFF" w:themeColor="background1"/>
+          <w:bottom w:val="single" w:sz="4" w:space="0" w:color="FFFFFF" w:themeColor="background1"/>
+          <w:right w:val="single" w:sz="4" w:space="0" w:color="FFFFFF" w:themeColor="background1"/>
+          <w:insideH w:val="nil"/>
+          <w:insideV w:val="nil"/>
+        </w:tcBorders>
+        <w:shd w:val="clear" w:color="auto" w:fill="70AD47" w:themeFill="accent6"/>
+      </w:tcPr>
+    </w:tblStylePr>
+    <w:tblStylePr w:type="firstCol">
+      <w:rPr>
+        <w:b/>
+        <w:bCs/>
+        <w:color w:val="FFFFFF" w:themeColor="background1"/>
+      </w:rPr>
+      <w:tblPr/>
+      <w:tcPr>
+        <w:tcBorders>
+          <w:top w:val="single" w:sz="4" w:space="0" w:color="FFFFFF" w:themeColor="background1"/>
+          <w:left w:val="single" w:sz="4" w:space="0" w:color="FFFFFF" w:themeColor="background1"/>
+          <w:bottom w:val="single" w:sz="4" w:space="0" w:color="FFFFFF" w:themeColor="background1"/>
+          <w:insideV w:val="nil"/>
+        </w:tcBorders>
+        <w:shd w:val="clear" w:color="auto" w:fill="70AD47" w:themeFill="accent6"/>
+      </w:tcPr>
+    </w:tblStylePr>
+    <w:tblStylePr w:type="lastCol">
+      <w:rPr>
+        <w:b/>
+        <w:bCs/>
+        <w:color w:val="FFFFFF" w:themeColor="background1"/>
+      </w:rPr>
+      <w:tblPr/>
+      <w:tcPr>
+        <w:tcBorders>
+          <w:top w:val="single" w:sz="4" w:space="0" w:color="FFFFFF" w:themeColor="background1"/>
+          <w:bottom w:val="single" w:sz="4" w:space="0" w:color="FFFFFF" w:themeColor="background1"/>
+          <w:right w:val="single" w:sz="4" w:space="0" w:color="FFFFFF" w:themeColor="background1"/>
+          <w:insideV w:val="nil"/>
+        </w:tcBorders>
+        <w:shd w:val="clear" w:color="auto" w:fill="70AD47" w:themeFill="accent6"/>
+      </w:tcPr>
+    </w:tblStylePr>
+    <w:tblStylePr w:type="band1Vert">
+      <w:tblPr/>
+      <w:tcPr>
+        <w:shd w:val="clear" w:color="auto" w:fill="C5E0B3" w:themeFill="accent6" w:themeFillTint="66"/>
+      </w:tcPr>
+    </w:tblStylePr>
+    <w:tblStylePr w:type="band1Horz">
+      <w:tblPr/>
+      <w:tcPr>
+        <w:shd w:val="clear" w:color="auto" w:fill="C5E0B3" w:themeFill="accent6" w:themeFillTint="66"/>
+      </w:tcPr>
+    </w:tblStylePr>
+  </w:style>
 </w:styles>
 </file>
 

</xml_diff>